<commit_message>
part 1 finished, diode datasheets added.
</commit_message>
<xml_diff>
--- a/part1.docx
+++ b/part1.docx
@@ -76,7 +76,6 @@
                 <w:vertAlign w:val="subscript"/>
               </w:rPr>
             </w:pPr>
-            <w:proofErr w:type="spellStart"/>
             <w:r>
               <w:rPr>
                 <w:sz w:val="32"/>
@@ -90,9 +89,8 @@
                 <w:szCs w:val="32"/>
                 <w:vertAlign w:val="subscript"/>
               </w:rPr>
-              <w:t>f</w:t>
-            </w:r>
-            <w:proofErr w:type="spellEnd"/>
+              <w:t>F</w:t>
+            </w:r>
           </w:p>
         </w:tc>
         <w:tc>
@@ -545,15 +543,7 @@
               <w:t xml:space="preserve"> diode’s reverse recovery. </w:t>
             </w:r>
             <w:r>
-              <w:t xml:space="preserve">If S=1, recovery oscillations are very small, so the recovery is soft, if S&lt;1, oscillations are </w:t>
-            </w:r>
-            <w:proofErr w:type="gramStart"/>
-            <w:r>
-              <w:t>high</w:t>
-            </w:r>
-            <w:proofErr w:type="gramEnd"/>
-            <w:r>
-              <w:t xml:space="preserve"> and the recovery is fast.</w:t>
+              <w:t>If S=1, recovery oscillations are very small, so the recovery is soft, if S&lt;1, oscillations are high and the recovery is fast.</w:t>
             </w:r>
           </w:p>
         </w:tc>
@@ -803,21 +793,17 @@
           </w:p>
           <w:p>
             <w:r>
-              <w:t xml:space="preserve">The amount of current that can pass through diode, but for </w:t>
-            </w:r>
-            <w:proofErr w:type="spellStart"/>
-            <w:r>
-              <w:t>a</w:t>
-            </w:r>
-            <w:proofErr w:type="spellEnd"/>
+              <w:t>The amount of current that can pass through diode, but for a</w:t>
+            </w:r>
+            <w:r>
+              <w:t>n</w:t>
+            </w:r>
             <w:r>
               <w:t xml:space="preserve"> extremely short </w:t>
             </w:r>
-            <w:proofErr w:type="gramStart"/>
-            <w:r>
-              <w:t>time(</w:t>
-            </w:r>
-            <w:proofErr w:type="gramEnd"/>
+            <w:r>
+              <w:t>time (</w:t>
+            </w:r>
             <w:r>
               <w:t xml:space="preserve">in </w:t>
             </w:r>
@@ -871,16 +857,3987 @@
             <w:tcW w:w="1437" w:type="dxa"/>
           </w:tcPr>
           <w:p/>
-          <w:p/>
+          <w:p>
+            <w:pPr>
+              <w:jc w:val="center"/>
+              <w:rPr>
+                <w:sz w:val="32"/>
+                <w:szCs w:val="32"/>
+                <w:vertAlign w:val="subscript"/>
+              </w:rPr>
+            </w:pPr>
+            <w:r>
+              <w:rPr>
+                <w:sz w:val="32"/>
+                <w:szCs w:val="32"/>
+              </w:rPr>
+              <w:t>I</w:t>
+            </w:r>
+            <w:r>
+              <w:rPr>
+                <w:sz w:val="32"/>
+                <w:szCs w:val="32"/>
+                <w:vertAlign w:val="subscript"/>
+              </w:rPr>
+              <w:t>F(</w:t>
+            </w:r>
+            <w:r>
+              <w:rPr>
+                <w:sz w:val="32"/>
+                <w:szCs w:val="32"/>
+                <w:vertAlign w:val="subscript"/>
+              </w:rPr>
+              <w:t>AV</w:t>
+            </w:r>
+            <w:r>
+              <w:rPr>
+                <w:sz w:val="32"/>
+                <w:szCs w:val="32"/>
+                <w:vertAlign w:val="subscript"/>
+              </w:rPr>
+              <w:t>)</w:t>
+            </w:r>
+          </w:p>
         </w:tc>
         <w:tc>
           <w:tcPr>
             <w:tcW w:w="7091" w:type="dxa"/>
           </w:tcPr>
-          <w:p/>
+          <w:p>
+            <w:r>
+              <w:t>Average Forward</w:t>
+            </w:r>
+            <w:r>
+              <w:t xml:space="preserve"> Current</w:t>
+            </w:r>
+            <w:r>
+              <w:t>:</w:t>
+            </w:r>
+          </w:p>
+          <w:p>
+            <w:r>
+              <w:t>The maximum average forward current</w:t>
+            </w:r>
+            <w:r>
+              <w:t xml:space="preserve"> for square wave</w:t>
+            </w:r>
+            <w:r>
+              <w:t xml:space="preserve"> </w:t>
+            </w:r>
+            <w:r>
+              <w:t>that can pass through the diode without damaging t</w:t>
+            </w:r>
+            <w:r>
+              <w:t>he diode.</w:t>
+            </w:r>
+          </w:p>
         </w:tc>
       </w:tr>
     </w:tbl>
+    <w:p/>
+    <w:p/>
+    <w:p>
+      <w:r>
+        <w:lastRenderedPageBreak/>
+        <w:t xml:space="preserve">We concluded that the top 5 most important </w:t>
+      </w:r>
+      <w:r>
+        <w:t xml:space="preserve">diode characteristics we define in the </w:t>
+      </w:r>
+      <w:r>
+        <w:t>table above are V</w:t>
+      </w:r>
+      <w:r>
+        <w:rPr>
+          <w:vertAlign w:val="subscript"/>
+        </w:rPr>
+        <w:t>F</w:t>
+      </w:r>
+      <w:r>
+        <w:t xml:space="preserve"> , V</w:t>
+      </w:r>
+      <w:r>
+        <w:rPr>
+          <w:vertAlign w:val="subscript"/>
+        </w:rPr>
+        <w:t>R</w:t>
+      </w:r>
+      <w:r>
+        <w:t xml:space="preserve"> , </w:t>
+      </w:r>
+      <w:proofErr w:type="spellStart"/>
+      <w:r>
+        <w:t>t</w:t>
+      </w:r>
+      <w:r>
+        <w:rPr>
+          <w:vertAlign w:val="subscript"/>
+        </w:rPr>
+        <w:t>rr</w:t>
+      </w:r>
+      <w:proofErr w:type="spellEnd"/>
+      <w:r>
+        <w:t xml:space="preserve">, </w:t>
+      </w:r>
+      <w:proofErr w:type="spellStart"/>
+      <w:r>
+        <w:t>R</w:t>
+      </w:r>
+      <w:r>
+        <w:rPr>
+          <w:vertAlign w:val="subscript"/>
+        </w:rPr>
+        <w:t>th</w:t>
+      </w:r>
+      <w:proofErr w:type="spellEnd"/>
+      <w:r>
+        <w:t xml:space="preserve">  and</w:t>
+      </w:r>
+      <w:r>
+        <w:t xml:space="preserve"> </w:t>
+      </w:r>
+      <w:r>
+        <w:t>I</w:t>
+      </w:r>
+      <w:r>
+        <w:rPr>
+          <w:vertAlign w:val="subscript"/>
+        </w:rPr>
+        <w:t>F</w:t>
+      </w:r>
+      <w:r>
+        <w:rPr>
+          <w:vertAlign w:val="subscript"/>
+        </w:rPr>
+        <w:t>(AV)</w:t>
+      </w:r>
+      <w:r>
+        <w:rPr>
+          <w:vertAlign w:val="subscript"/>
+        </w:rPr>
+        <w:t xml:space="preserve"> </w:t>
+      </w:r>
+      <w:r>
+        <w:t>, but not in order</w:t>
+      </w:r>
+      <w:r>
+        <w:t>.</w:t>
+      </w:r>
+      <w:r>
+        <w:t xml:space="preserve"> </w:t>
+      </w:r>
+    </w:p>
+    <w:p>
+      <w:r>
+        <w:t>V</w:t>
+      </w:r>
+      <w:r>
+        <w:rPr>
+          <w:vertAlign w:val="subscript"/>
+        </w:rPr>
+        <w:t xml:space="preserve">F </w:t>
+      </w:r>
+      <w:r>
+        <w:t xml:space="preserve">is </w:t>
+      </w:r>
+      <w:r>
+        <w:t>important for the fact that it is a main factor of the power dissipation in the diode as conduction losses</w:t>
+      </w:r>
+      <w:r>
+        <w:t xml:space="preserve">. We can choose a voltage with a lower </w:t>
+      </w:r>
+      <w:r>
+        <w:t xml:space="preserve">forward voltage if we want to increase efficiency of our design. </w:t>
+      </w:r>
+    </w:p>
+    <w:p>
+      <w:r>
+        <w:t>V</w:t>
+      </w:r>
+      <w:r>
+        <w:rPr>
+          <w:vertAlign w:val="subscript"/>
+        </w:rPr>
+        <w:t>R</w:t>
+      </w:r>
+      <w:r>
+        <w:t xml:space="preserve"> is </w:t>
+      </w:r>
+      <w:r>
+        <w:t xml:space="preserve">a limiting factor when we work with high voltage values. If we want to rectify </w:t>
+      </w:r>
+      <w:r>
+        <w:t xml:space="preserve">1000V AC, a diode with lower </w:t>
+      </w:r>
+      <w:r>
+        <w:t xml:space="preserve">reverse voltage will not be of use for us, since it </w:t>
+      </w:r>
+      <w:proofErr w:type="spellStart"/>
+      <w:r>
+        <w:t>can not</w:t>
+      </w:r>
+      <w:proofErr w:type="spellEnd"/>
+      <w:r>
+        <w:t xml:space="preserve"> block the current in negative direction. </w:t>
+      </w:r>
+    </w:p>
+    <w:p>
+      <w:r>
+        <w:t>Reverse recovery</w:t>
+      </w:r>
+      <w:r>
+        <w:t xml:space="preserve"> is a</w:t>
+      </w:r>
+      <w:r>
+        <w:t>n important characteristic of the diode when we</w:t>
+      </w:r>
+      <w:r>
+        <w:t xml:space="preserve"> use diodes with high frequency signals. If we </w:t>
+      </w:r>
+      <w:r>
+        <w:t xml:space="preserve">use a diode to rectify a 50 Hz AC voltage, a high reverse recovery time will not issue a problem since </w:t>
+      </w:r>
+      <w:r>
+        <w:t xml:space="preserve">it will be insignificant next to </w:t>
+      </w:r>
+      <w:r>
+        <w:t xml:space="preserve">AC voltage’s period. </w:t>
+      </w:r>
+      <w:r>
+        <w:t>However,</w:t>
+      </w:r>
+      <w:r>
+        <w:t xml:space="preserve"> if we use such a </w:t>
+      </w:r>
+      <w:r>
+        <w:t>diode while switching at kHz levels</w:t>
+      </w:r>
+      <w:r>
+        <w:t>, we will not have</w:t>
+      </w:r>
+      <w:r>
+        <w:t xml:space="preserve"> the desired outcomes. </w:t>
+      </w:r>
+    </w:p>
+    <w:p>
+      <w:proofErr w:type="spellStart"/>
+      <w:r>
+        <w:t>R</w:t>
+      </w:r>
+      <w:r>
+        <w:rPr>
+          <w:vertAlign w:val="subscript"/>
+        </w:rPr>
+        <w:t>th</w:t>
+      </w:r>
+      <w:proofErr w:type="spellEnd"/>
+      <w:r>
+        <w:rPr>
+          <w:vertAlign w:val="subscript"/>
+        </w:rPr>
+        <w:t xml:space="preserve"> </w:t>
+      </w:r>
+      <w:r>
+        <w:t xml:space="preserve">is an important parameter in </w:t>
+      </w:r>
+      <w:r>
+        <w:t>power electronics since we work with high</w:t>
+      </w:r>
+      <w:r>
+        <w:t xml:space="preserve"> values of dissipated power and this power dissipation will result with temperature increase at </w:t>
+      </w:r>
+      <w:r>
+        <w:t>diodes. If we do not</w:t>
+      </w:r>
+      <w:r>
+        <w:t xml:space="preserve"> put this character into consideration, we will not reach a desired level of reliability</w:t>
+      </w:r>
+      <w:r>
+        <w:t xml:space="preserve"> since the device can break because of high temperature</w:t>
+      </w:r>
+      <w:r>
+        <w:t>.</w:t>
+      </w:r>
+    </w:p>
+    <w:p>
+      <w:r>
+        <w:t>I</w:t>
+      </w:r>
+      <w:r>
+        <w:rPr>
+          <w:vertAlign w:val="subscript"/>
+        </w:rPr>
+        <w:t>F(AV)</w:t>
+      </w:r>
+      <w:r>
+        <w:t xml:space="preserve"> </w:t>
+      </w:r>
+      <w:r>
+        <w:t>is also an important characteristic while designing power electronics circuits. Since we</w:t>
+      </w:r>
+      <w:r>
+        <w:t xml:space="preserve"> aim to rectify the input voltage to </w:t>
+      </w:r>
+      <w:r>
+        <w:t>DC to run a DC equipment, and some DC equipment can draw great amounts of current</w:t>
+      </w:r>
+      <w:r>
+        <w:t>, such as DC motors, we need the average forward current into consideration, or the device will fail when it is applied to such equipment.</w:t>
+      </w:r>
+    </w:p>
+    <w:p>
+      <w:r>
+        <w:t>b)</w:t>
+      </w:r>
+    </w:p>
+    <w:p>
+      <w:r>
+        <w:t>1 A:</w:t>
+      </w:r>
+    </w:p>
+    <w:tbl>
+      <w:tblPr>
+        <w:tblStyle w:val="TableGrid"/>
+        <w:tblW w:w="0" w:type="auto"/>
+        <w:tblLook w:val="04A0" w:firstRow="1" w:lastRow="0" w:firstColumn="1" w:lastColumn="0" w:noHBand="0" w:noVBand="1"/>
+      </w:tblPr>
+      <w:tblGrid>
+        <w:gridCol w:w="1566"/>
+        <w:gridCol w:w="1566"/>
+        <w:gridCol w:w="1566"/>
+        <w:gridCol w:w="1566"/>
+        <w:gridCol w:w="1566"/>
+        <w:gridCol w:w="1566"/>
+      </w:tblGrid>
+      <w:tr>
+        <w:tc>
+          <w:tcPr>
+            <w:tcW w:w="1566" w:type="dxa"/>
+          </w:tcPr>
+          <w:p/>
+        </w:tc>
+        <w:tc>
+          <w:tcPr>
+            <w:tcW w:w="1566" w:type="dxa"/>
+          </w:tcPr>
+          <w:p>
+            <w:r>
+              <w:t>CD214A-R12000R</w:t>
+            </w:r>
+          </w:p>
+        </w:tc>
+        <w:tc>
+          <w:tcPr>
+            <w:tcW w:w="1566" w:type="dxa"/>
+          </w:tcPr>
+          <w:p>
+            <w:r>
+              <w:t>1N4007</w:t>
+            </w:r>
+          </w:p>
+        </w:tc>
+        <w:tc>
+          <w:tcPr>
+            <w:tcW w:w="1566" w:type="dxa"/>
+          </w:tcPr>
+          <w:p>
+            <w:r>
+              <w:t>SB120</w:t>
+            </w:r>
+          </w:p>
+        </w:tc>
+        <w:tc>
+          <w:tcPr>
+            <w:tcW w:w="1566" w:type="dxa"/>
+          </w:tcPr>
+          <w:p>
+            <w:r>
+              <w:t>UF4003</w:t>
+            </w:r>
+          </w:p>
+        </w:tc>
+        <w:tc>
+          <w:tcPr>
+            <w:tcW w:w="1566" w:type="dxa"/>
+          </w:tcPr>
+          <w:p>
+            <w:r>
+              <w:t>1N4004GP</w:t>
+            </w:r>
+          </w:p>
+        </w:tc>
+      </w:tr>
+      <w:tr>
+        <w:tc>
+          <w:tcPr>
+            <w:tcW w:w="1566" w:type="dxa"/>
+          </w:tcPr>
+          <w:p>
+            <w:r>
+              <w:t>V</w:t>
+            </w:r>
+            <w:r>
+              <w:rPr>
+                <w:vertAlign w:val="subscript"/>
+              </w:rPr>
+              <w:t>R</w:t>
+            </w:r>
+            <w:r>
+              <w:rPr>
+                <w:vertAlign w:val="subscript"/>
+              </w:rPr>
+              <w:t xml:space="preserve"> </w:t>
+            </w:r>
+            <w:r>
+              <w:t>(</w:t>
+            </w:r>
+            <w:r>
+              <w:t>maximum repetitive peak</w:t>
+            </w:r>
+            <w:r>
+              <w:t>)</w:t>
+            </w:r>
+          </w:p>
+        </w:tc>
+        <w:tc>
+          <w:tcPr>
+            <w:tcW w:w="1566" w:type="dxa"/>
+          </w:tcPr>
+          <w:p>
+            <w:r>
+              <w:t>2000 V</w:t>
+            </w:r>
+          </w:p>
+        </w:tc>
+        <w:tc>
+          <w:tcPr>
+            <w:tcW w:w="1566" w:type="dxa"/>
+          </w:tcPr>
+          <w:p>
+            <w:r>
+              <w:t>1000</w:t>
+            </w:r>
+            <w:r>
+              <w:t xml:space="preserve"> </w:t>
+            </w:r>
+            <w:r>
+              <w:t>V</w:t>
+            </w:r>
+          </w:p>
+        </w:tc>
+        <w:tc>
+          <w:tcPr>
+            <w:tcW w:w="1566" w:type="dxa"/>
+          </w:tcPr>
+          <w:p>
+            <w:r>
+              <w:t>20</w:t>
+            </w:r>
+            <w:r>
+              <w:t xml:space="preserve"> V</w:t>
+            </w:r>
+          </w:p>
+        </w:tc>
+        <w:tc>
+          <w:tcPr>
+            <w:tcW w:w="1566" w:type="dxa"/>
+          </w:tcPr>
+          <w:p>
+            <w:r>
+              <w:t>200 V</w:t>
+            </w:r>
+          </w:p>
+        </w:tc>
+        <w:tc>
+          <w:tcPr>
+            <w:tcW w:w="1566" w:type="dxa"/>
+          </w:tcPr>
+          <w:p>
+            <w:r>
+              <w:t>400 V</w:t>
+            </w:r>
+          </w:p>
+        </w:tc>
+      </w:tr>
+      <w:tr>
+        <w:tc>
+          <w:tcPr>
+            <w:tcW w:w="1566" w:type="dxa"/>
+          </w:tcPr>
+          <w:p>
+            <w:proofErr w:type="spellStart"/>
+            <w:r>
+              <w:t>t</w:t>
+            </w:r>
+            <w:r>
+              <w:rPr>
+                <w:vertAlign w:val="subscript"/>
+              </w:rPr>
+              <w:t>rr</w:t>
+            </w:r>
+            <w:proofErr w:type="spellEnd"/>
+          </w:p>
+        </w:tc>
+        <w:tc>
+          <w:tcPr>
+            <w:tcW w:w="1566" w:type="dxa"/>
+          </w:tcPr>
+          <w:p>
+            <w:r>
+              <w:t>-</w:t>
+            </w:r>
+            <w:r>
+              <w:t xml:space="preserve"> (standard recovery diode/no info on datasheet)</w:t>
+            </w:r>
+          </w:p>
+        </w:tc>
+        <w:tc>
+          <w:tcPr>
+            <w:tcW w:w="1566" w:type="dxa"/>
+          </w:tcPr>
+          <w:p>
+            <w:r>
+              <w:t xml:space="preserve">- (standard recovery diode/no info </w:t>
+            </w:r>
+            <w:r>
+              <w:t>on datasheet</w:t>
+            </w:r>
+            <w:r>
+              <w:t>)</w:t>
+            </w:r>
+          </w:p>
+        </w:tc>
+        <w:tc>
+          <w:tcPr>
+            <w:tcW w:w="1566" w:type="dxa"/>
+          </w:tcPr>
+          <w:p>
+            <w:r>
+              <w:t>0 (Schottky diode)</w:t>
+            </w:r>
+          </w:p>
+        </w:tc>
+        <w:tc>
+          <w:tcPr>
+            <w:tcW w:w="1566" w:type="dxa"/>
+          </w:tcPr>
+          <w:p>
+            <w:r>
+              <w:t>50 ns</w:t>
+            </w:r>
+          </w:p>
+        </w:tc>
+        <w:tc>
+          <w:tcPr>
+            <w:tcW w:w="1566" w:type="dxa"/>
+          </w:tcPr>
+          <w:p>
+            <w:r>
+              <w:t xml:space="preserve">2 </w:t>
+            </w:r>
+            <w:r>
+              <w:rPr>
+                <w:rFonts w:cstheme="minorHAnsi"/>
+              </w:rPr>
+              <w:t>µ</w:t>
+            </w:r>
+            <w:r>
+              <w:t>s</w:t>
+            </w:r>
+          </w:p>
+        </w:tc>
+      </w:tr>
+      <w:tr>
+        <w:tc>
+          <w:tcPr>
+            <w:tcW w:w="1566" w:type="dxa"/>
+          </w:tcPr>
+          <w:p>
+            <w:proofErr w:type="spellStart"/>
+            <w:r>
+              <w:t>R</w:t>
+            </w:r>
+            <w:r>
+              <w:rPr>
+                <w:vertAlign w:val="subscript"/>
+              </w:rPr>
+              <w:t>th</w:t>
+            </w:r>
+            <w:proofErr w:type="spellEnd"/>
+          </w:p>
+        </w:tc>
+        <w:tc>
+          <w:tcPr>
+            <w:tcW w:w="1566" w:type="dxa"/>
+          </w:tcPr>
+          <w:p>
+            <w:r>
+              <w:t>65(to ambient)</w:t>
+            </w:r>
+          </w:p>
+          <w:p>
+            <w:r>
+              <w:t>/15(to lead) C</w:t>
+            </w:r>
+            <w:r>
+              <w:rPr>
+                <w:vertAlign w:val="superscript"/>
+              </w:rPr>
+              <w:t>o</w:t>
+            </w:r>
+            <w:r>
+              <w:t>/W</w:t>
+            </w:r>
+          </w:p>
+        </w:tc>
+        <w:tc>
+          <w:tcPr>
+            <w:tcW w:w="1566" w:type="dxa"/>
+          </w:tcPr>
+          <w:p>
+            <w:r>
+              <w:t>65</w:t>
+            </w:r>
+            <w:r>
+              <w:t xml:space="preserve"> C</w:t>
+            </w:r>
+            <w:r>
+              <w:rPr>
+                <w:vertAlign w:val="superscript"/>
+              </w:rPr>
+              <w:t>o</w:t>
+            </w:r>
+            <w:r>
+              <w:t>/W</w:t>
+            </w:r>
+          </w:p>
+          <w:p>
+            <w:r>
+              <w:t>(depends on mounting method)</w:t>
+            </w:r>
+          </w:p>
+        </w:tc>
+        <w:tc>
+          <w:tcPr>
+            <w:tcW w:w="1566" w:type="dxa"/>
+          </w:tcPr>
+          <w:p>
+            <w:r>
+              <w:t>50 C</w:t>
+            </w:r>
+            <w:r>
+              <w:rPr>
+                <w:vertAlign w:val="superscript"/>
+              </w:rPr>
+              <w:t>o</w:t>
+            </w:r>
+            <w:r>
+              <w:t>/W</w:t>
+            </w:r>
+          </w:p>
+        </w:tc>
+        <w:tc>
+          <w:tcPr>
+            <w:tcW w:w="1566" w:type="dxa"/>
+          </w:tcPr>
+          <w:p>
+            <w:r>
+              <w:t>60</w:t>
+            </w:r>
+            <w:r>
+              <w:t>(to ambient)</w:t>
+            </w:r>
+          </w:p>
+          <w:p>
+            <w:r>
+              <w:t>/</w:t>
+            </w:r>
+            <w:r>
+              <w:t>1</w:t>
+            </w:r>
+            <w:r>
+              <w:t>5(to lead) C</w:t>
+            </w:r>
+            <w:r>
+              <w:rPr>
+                <w:vertAlign w:val="superscript"/>
+              </w:rPr>
+              <w:t>o</w:t>
+            </w:r>
+            <w:r>
+              <w:t>/W</w:t>
+            </w:r>
+          </w:p>
+        </w:tc>
+        <w:tc>
+          <w:tcPr>
+            <w:tcW w:w="1566" w:type="dxa"/>
+          </w:tcPr>
+          <w:p>
+            <w:r>
+              <w:t>55(to ambient)</w:t>
+            </w:r>
+          </w:p>
+          <w:p>
+            <w:r>
+              <w:t>/25(to lead) C</w:t>
+            </w:r>
+            <w:r>
+              <w:rPr>
+                <w:vertAlign w:val="superscript"/>
+              </w:rPr>
+              <w:t>o</w:t>
+            </w:r>
+            <w:r>
+              <w:t>/W</w:t>
+            </w:r>
+          </w:p>
+        </w:tc>
+      </w:tr>
+      <w:tr>
+        <w:tc>
+          <w:tcPr>
+            <w:tcW w:w="1566" w:type="dxa"/>
+          </w:tcPr>
+          <w:p>
+            <w:r>
+              <w:t>I</w:t>
+            </w:r>
+            <w:r>
+              <w:rPr>
+                <w:vertAlign w:val="subscript"/>
+              </w:rPr>
+              <w:t>F(AV)</w:t>
+            </w:r>
+          </w:p>
+        </w:tc>
+        <w:tc>
+          <w:tcPr>
+            <w:tcW w:w="1566" w:type="dxa"/>
+          </w:tcPr>
+          <w:p>
+            <w:r>
+              <w:t>1 A</w:t>
+            </w:r>
+          </w:p>
+        </w:tc>
+        <w:tc>
+          <w:tcPr>
+            <w:tcW w:w="1566" w:type="dxa"/>
+          </w:tcPr>
+          <w:p>
+            <w:r>
+              <w:t>1 A</w:t>
+            </w:r>
+          </w:p>
+        </w:tc>
+        <w:tc>
+          <w:tcPr>
+            <w:tcW w:w="1566" w:type="dxa"/>
+          </w:tcPr>
+          <w:p>
+            <w:r>
+              <w:t>1 A</w:t>
+            </w:r>
+          </w:p>
+        </w:tc>
+        <w:tc>
+          <w:tcPr>
+            <w:tcW w:w="1566" w:type="dxa"/>
+          </w:tcPr>
+          <w:p>
+            <w:r>
+              <w:t>1 A</w:t>
+            </w:r>
+          </w:p>
+        </w:tc>
+        <w:tc>
+          <w:tcPr>
+            <w:tcW w:w="1566" w:type="dxa"/>
+          </w:tcPr>
+          <w:p>
+            <w:r>
+              <w:t>1 A</w:t>
+            </w:r>
+          </w:p>
+        </w:tc>
+      </w:tr>
+      <w:tr>
+        <w:tc>
+          <w:tcPr>
+            <w:tcW w:w="1566" w:type="dxa"/>
+          </w:tcPr>
+          <w:p>
+            <w:pPr>
+              <w:rPr>
+                <w:vertAlign w:val="subscript"/>
+              </w:rPr>
+            </w:pPr>
+            <w:r>
+              <w:t>V</w:t>
+            </w:r>
+            <w:r>
+              <w:rPr>
+                <w:vertAlign w:val="subscript"/>
+              </w:rPr>
+              <w:t>F</w:t>
+            </w:r>
+          </w:p>
+          <w:p>
+            <w:r>
+              <w:t>(at 1 A)</w:t>
+            </w:r>
+          </w:p>
+        </w:tc>
+        <w:tc>
+          <w:tcPr>
+            <w:tcW w:w="1566" w:type="dxa"/>
+          </w:tcPr>
+          <w:p>
+            <w:r>
+              <w:t xml:space="preserve">1.1 V </w:t>
+            </w:r>
+          </w:p>
+        </w:tc>
+        <w:tc>
+          <w:tcPr>
+            <w:tcW w:w="1566" w:type="dxa"/>
+          </w:tcPr>
+          <w:p>
+            <w:r>
+              <w:t>1.1 V</w:t>
+            </w:r>
+            <w:r>
+              <w:t>(max)</w:t>
+            </w:r>
+          </w:p>
+          <w:p>
+            <w:r>
+              <w:t>/0.93(</w:t>
+            </w:r>
+            <w:proofErr w:type="spellStart"/>
+            <w:r>
+              <w:t>Typ</w:t>
+            </w:r>
+            <w:proofErr w:type="spellEnd"/>
+            <w:r>
+              <w:t>)</w:t>
+            </w:r>
+          </w:p>
+          <w:p/>
+        </w:tc>
+        <w:tc>
+          <w:tcPr>
+            <w:tcW w:w="1566" w:type="dxa"/>
+          </w:tcPr>
+          <w:p>
+            <w:r>
+              <w:t xml:space="preserve">0.48 V </w:t>
+            </w:r>
+          </w:p>
+        </w:tc>
+        <w:tc>
+          <w:tcPr>
+            <w:tcW w:w="1566" w:type="dxa"/>
+          </w:tcPr>
+          <w:p>
+            <w:r>
+              <w:t>1 V</w:t>
+            </w:r>
+          </w:p>
+        </w:tc>
+        <w:tc>
+          <w:tcPr>
+            <w:tcW w:w="1566" w:type="dxa"/>
+          </w:tcPr>
+          <w:p>
+            <w:r>
+              <w:t>1.1 V</w:t>
+            </w:r>
+          </w:p>
+        </w:tc>
+      </w:tr>
+    </w:tbl>
+    <w:p/>
+    <w:p>
+      <w:r>
+        <w:lastRenderedPageBreak/>
+        <w:t>10 A:</w:t>
+      </w:r>
+    </w:p>
+    <w:tbl>
+      <w:tblPr>
+        <w:tblStyle w:val="TableGrid"/>
+        <w:tblW w:w="9865" w:type="dxa"/>
+        <w:tblLook w:val="04A0" w:firstRow="1" w:lastRow="0" w:firstColumn="1" w:lastColumn="0" w:noHBand="0" w:noVBand="1"/>
+      </w:tblPr>
+      <w:tblGrid>
+        <w:gridCol w:w="1973"/>
+        <w:gridCol w:w="1973"/>
+        <w:gridCol w:w="1973"/>
+        <w:gridCol w:w="1973"/>
+        <w:gridCol w:w="1973"/>
+      </w:tblGrid>
+      <w:tr>
+        <w:trPr>
+          <w:trHeight w:val="570"/>
+        </w:trPr>
+        <w:tc>
+          <w:tcPr>
+            <w:tcW w:w="1973" w:type="dxa"/>
+          </w:tcPr>
+          <w:p/>
+        </w:tc>
+        <w:tc>
+          <w:tcPr>
+            <w:tcW w:w="1973" w:type="dxa"/>
+          </w:tcPr>
+          <w:p>
+            <w:r>
+              <w:t>VS-10ETF12THM3</w:t>
+            </w:r>
+          </w:p>
+        </w:tc>
+        <w:tc>
+          <w:tcPr>
+            <w:tcW w:w="1973" w:type="dxa"/>
+          </w:tcPr>
+          <w:p>
+            <w:r>
+              <w:t>FFPF10F150S</w:t>
+            </w:r>
+          </w:p>
+        </w:tc>
+        <w:tc>
+          <w:tcPr>
+            <w:tcW w:w="1973" w:type="dxa"/>
+          </w:tcPr>
+          <w:p>
+            <w:r>
+              <w:t>BYV10X-600P</w:t>
+            </w:r>
+          </w:p>
+        </w:tc>
+        <w:tc>
+          <w:tcPr>
+            <w:tcW w:w="1973" w:type="dxa"/>
+          </w:tcPr>
+          <w:p>
+            <w:r>
+              <w:t>PDS1040L</w:t>
+            </w:r>
+          </w:p>
+        </w:tc>
+      </w:tr>
+      <w:tr>
+        <w:trPr>
+          <w:trHeight w:val="848"/>
+        </w:trPr>
+        <w:tc>
+          <w:tcPr>
+            <w:tcW w:w="1973" w:type="dxa"/>
+          </w:tcPr>
+          <w:p>
+            <w:r>
+              <w:t>V</w:t>
+            </w:r>
+            <w:r>
+              <w:rPr>
+                <w:vertAlign w:val="subscript"/>
+              </w:rPr>
+              <w:t xml:space="preserve">R </w:t>
+            </w:r>
+            <w:r>
+              <w:t>(maximum repetitive peak)</w:t>
+            </w:r>
+          </w:p>
+        </w:tc>
+        <w:tc>
+          <w:tcPr>
+            <w:tcW w:w="1973" w:type="dxa"/>
+          </w:tcPr>
+          <w:p>
+            <w:r>
+              <w:t>1200 V</w:t>
+            </w:r>
+          </w:p>
+        </w:tc>
+        <w:tc>
+          <w:tcPr>
+            <w:tcW w:w="1973" w:type="dxa"/>
+          </w:tcPr>
+          <w:p>
+            <w:r>
+              <w:t>1500 V</w:t>
+            </w:r>
+          </w:p>
+        </w:tc>
+        <w:tc>
+          <w:tcPr>
+            <w:tcW w:w="1973" w:type="dxa"/>
+          </w:tcPr>
+          <w:p>
+            <w:r>
+              <w:t>600 V</w:t>
+            </w:r>
+          </w:p>
+        </w:tc>
+        <w:tc>
+          <w:tcPr>
+            <w:tcW w:w="1973" w:type="dxa"/>
+          </w:tcPr>
+          <w:p>
+            <w:r>
+              <w:t>40 V</w:t>
+            </w:r>
+          </w:p>
+        </w:tc>
+      </w:tr>
+      <w:tr>
+        <w:trPr>
+          <w:trHeight w:val="557"/>
+        </w:trPr>
+        <w:tc>
+          <w:tcPr>
+            <w:tcW w:w="1973" w:type="dxa"/>
+          </w:tcPr>
+          <w:p>
+            <w:proofErr w:type="spellStart"/>
+            <w:r>
+              <w:t>t</w:t>
+            </w:r>
+            <w:r>
+              <w:rPr>
+                <w:vertAlign w:val="subscript"/>
+              </w:rPr>
+              <w:t>rr</w:t>
+            </w:r>
+            <w:proofErr w:type="spellEnd"/>
+          </w:p>
+        </w:tc>
+        <w:tc>
+          <w:tcPr>
+            <w:tcW w:w="1973" w:type="dxa"/>
+          </w:tcPr>
+          <w:p>
+            <w:r>
+              <w:t>80 ns</w:t>
+            </w:r>
+          </w:p>
+        </w:tc>
+        <w:tc>
+          <w:tcPr>
+            <w:tcW w:w="1973" w:type="dxa"/>
+          </w:tcPr>
+          <w:p>
+            <w:r>
+              <w:t>170 ns</w:t>
+            </w:r>
+          </w:p>
+        </w:tc>
+        <w:tc>
+          <w:tcPr>
+            <w:tcW w:w="1973" w:type="dxa"/>
+          </w:tcPr>
+          <w:p>
+            <w:r>
+              <w:t>40 ns</w:t>
+            </w:r>
+          </w:p>
+        </w:tc>
+        <w:tc>
+          <w:tcPr>
+            <w:tcW w:w="1973" w:type="dxa"/>
+          </w:tcPr>
+          <w:p>
+            <w:r>
+              <w:t>0 (</w:t>
+            </w:r>
+            <w:r>
+              <w:t>S</w:t>
+            </w:r>
+            <w:r>
+              <w:t>chottky</w:t>
+            </w:r>
+            <w:r>
+              <w:t xml:space="preserve"> diode</w:t>
+            </w:r>
+            <w:r>
+              <w:t>)</w:t>
+            </w:r>
+          </w:p>
+        </w:tc>
+      </w:tr>
+      <w:tr>
+        <w:trPr>
+          <w:trHeight w:val="848"/>
+        </w:trPr>
+        <w:tc>
+          <w:tcPr>
+            <w:tcW w:w="1973" w:type="dxa"/>
+          </w:tcPr>
+          <w:p>
+            <w:proofErr w:type="spellStart"/>
+            <w:r>
+              <w:t>R</w:t>
+            </w:r>
+            <w:r>
+              <w:rPr>
+                <w:vertAlign w:val="subscript"/>
+              </w:rPr>
+              <w:t>th</w:t>
+            </w:r>
+            <w:proofErr w:type="spellEnd"/>
+          </w:p>
+        </w:tc>
+        <w:tc>
+          <w:tcPr>
+            <w:tcW w:w="1973" w:type="dxa"/>
+          </w:tcPr>
+          <w:p>
+            <w:r>
+              <w:t xml:space="preserve">62 </w:t>
+            </w:r>
+            <w:r>
+              <w:t>C</w:t>
+            </w:r>
+            <w:r>
+              <w:rPr>
+                <w:vertAlign w:val="superscript"/>
+              </w:rPr>
+              <w:t>o</w:t>
+            </w:r>
+            <w:r>
+              <w:t>/W</w:t>
+            </w:r>
+          </w:p>
+        </w:tc>
+        <w:tc>
+          <w:tcPr>
+            <w:tcW w:w="1973" w:type="dxa"/>
+          </w:tcPr>
+          <w:p>
+            <w:r>
+              <w:t xml:space="preserve">3 </w:t>
+            </w:r>
+            <w:r>
+              <w:t>C</w:t>
+            </w:r>
+            <w:r>
+              <w:rPr>
+                <w:vertAlign w:val="superscript"/>
+              </w:rPr>
+              <w:t>o</w:t>
+            </w:r>
+            <w:r>
+              <w:t>/W</w:t>
+            </w:r>
+            <w:r>
+              <w:t xml:space="preserve"> (junction to case)</w:t>
+            </w:r>
+          </w:p>
+        </w:tc>
+        <w:tc>
+          <w:tcPr>
+            <w:tcW w:w="1973" w:type="dxa"/>
+          </w:tcPr>
+          <w:p>
+            <w:r>
+              <w:t xml:space="preserve">55 </w:t>
+            </w:r>
+            <w:r>
+              <w:t>C</w:t>
+            </w:r>
+            <w:r>
+              <w:rPr>
+                <w:vertAlign w:val="superscript"/>
+              </w:rPr>
+              <w:t>o</w:t>
+            </w:r>
+            <w:r>
+              <w:t>/W</w:t>
+            </w:r>
+          </w:p>
+        </w:tc>
+        <w:tc>
+          <w:tcPr>
+            <w:tcW w:w="1973" w:type="dxa"/>
+          </w:tcPr>
+          <w:p>
+            <w:r>
+              <w:t xml:space="preserve">50 </w:t>
+            </w:r>
+            <w:r>
+              <w:t>C</w:t>
+            </w:r>
+            <w:r>
+              <w:rPr>
+                <w:vertAlign w:val="superscript"/>
+              </w:rPr>
+              <w:t>o</w:t>
+            </w:r>
+            <w:r>
+              <w:t>/W</w:t>
+            </w:r>
+          </w:p>
+        </w:tc>
+      </w:tr>
+      <w:tr>
+        <w:trPr>
+          <w:trHeight w:val="278"/>
+        </w:trPr>
+        <w:tc>
+          <w:tcPr>
+            <w:tcW w:w="1973" w:type="dxa"/>
+          </w:tcPr>
+          <w:p>
+            <w:r>
+              <w:t>I</w:t>
+            </w:r>
+            <w:r>
+              <w:rPr>
+                <w:vertAlign w:val="subscript"/>
+              </w:rPr>
+              <w:t>F(AV)</w:t>
+            </w:r>
+          </w:p>
+        </w:tc>
+        <w:tc>
+          <w:tcPr>
+            <w:tcW w:w="1973" w:type="dxa"/>
+          </w:tcPr>
+          <w:p>
+            <w:r>
+              <w:t>10 A</w:t>
+            </w:r>
+          </w:p>
+        </w:tc>
+        <w:tc>
+          <w:tcPr>
+            <w:tcW w:w="1973" w:type="dxa"/>
+          </w:tcPr>
+          <w:p>
+            <w:r>
+              <w:t>10 A</w:t>
+            </w:r>
+          </w:p>
+        </w:tc>
+        <w:tc>
+          <w:tcPr>
+            <w:tcW w:w="1973" w:type="dxa"/>
+          </w:tcPr>
+          <w:p>
+            <w:r>
+              <w:t>10 A</w:t>
+            </w:r>
+          </w:p>
+        </w:tc>
+        <w:tc>
+          <w:tcPr>
+            <w:tcW w:w="1973" w:type="dxa"/>
+          </w:tcPr>
+          <w:p>
+            <w:r>
+              <w:t>10 A</w:t>
+            </w:r>
+          </w:p>
+        </w:tc>
+      </w:tr>
+      <w:tr>
+        <w:trPr>
+          <w:trHeight w:val="1140"/>
+        </w:trPr>
+        <w:tc>
+          <w:tcPr>
+            <w:tcW w:w="1973" w:type="dxa"/>
+          </w:tcPr>
+          <w:p>
+            <w:pPr>
+              <w:rPr>
+                <w:vertAlign w:val="subscript"/>
+              </w:rPr>
+            </w:pPr>
+            <w:r>
+              <w:t>V</w:t>
+            </w:r>
+            <w:r>
+              <w:rPr>
+                <w:vertAlign w:val="subscript"/>
+              </w:rPr>
+              <w:t>F</w:t>
+            </w:r>
+          </w:p>
+          <w:p>
+            <w:r>
+              <w:t>(at 10 A)</w:t>
+            </w:r>
+          </w:p>
+        </w:tc>
+        <w:tc>
+          <w:tcPr>
+            <w:tcW w:w="1973" w:type="dxa"/>
+          </w:tcPr>
+          <w:p>
+            <w:r>
+              <w:t>1.33 V</w:t>
+            </w:r>
+          </w:p>
+        </w:tc>
+        <w:tc>
+          <w:tcPr>
+            <w:tcW w:w="1973" w:type="dxa"/>
+          </w:tcPr>
+          <w:p>
+            <w:r>
+              <w:t>1.</w:t>
+            </w:r>
+            <w:r>
+              <w:t>6</w:t>
+            </w:r>
+            <w:r>
+              <w:t xml:space="preserve"> V (25 </w:t>
+            </w:r>
+            <w:r>
+              <w:t>C</w:t>
+            </w:r>
+            <w:r>
+              <w:rPr>
+                <w:vertAlign w:val="superscript"/>
+              </w:rPr>
+              <w:t>o</w:t>
+            </w:r>
+            <w:r>
+              <w:t>)</w:t>
+            </w:r>
+          </w:p>
+          <w:p>
+            <w:r>
+              <w:t>1.</w:t>
+            </w:r>
+            <w:r>
+              <w:t xml:space="preserve">4 V (125 </w:t>
+            </w:r>
+            <w:r>
+              <w:t>C</w:t>
+            </w:r>
+            <w:r>
+              <w:rPr>
+                <w:vertAlign w:val="superscript"/>
+              </w:rPr>
+              <w:t>o</w:t>
+            </w:r>
+            <w:r>
+              <w:t>)</w:t>
+            </w:r>
+          </w:p>
+        </w:tc>
+        <w:tc>
+          <w:tcPr>
+            <w:tcW w:w="1973" w:type="dxa"/>
+          </w:tcPr>
+          <w:p>
+            <w:r>
+              <w:t>2</w:t>
+            </w:r>
+            <w:r>
+              <w:t xml:space="preserve"> V (max.)</w:t>
+            </w:r>
+          </w:p>
+          <w:p>
+            <w:r>
+              <w:t>1.5 V (typ.) @25 C</w:t>
+            </w:r>
+            <w:r>
+              <w:rPr>
+                <w:vertAlign w:val="superscript"/>
+              </w:rPr>
+              <w:t>o</w:t>
+            </w:r>
+          </w:p>
+          <w:p>
+            <w:r>
+              <w:t>1.6 V @150 C</w:t>
+            </w:r>
+            <w:r>
+              <w:rPr>
+                <w:vertAlign w:val="superscript"/>
+              </w:rPr>
+              <w:t>o</w:t>
+            </w:r>
+          </w:p>
+        </w:tc>
+        <w:tc>
+          <w:tcPr>
+            <w:tcW w:w="1973" w:type="dxa"/>
+          </w:tcPr>
+          <w:p>
+            <w:r>
+              <w:t>0.44 V (typ</w:t>
+            </w:r>
+            <w:r>
+              <w:t>.</w:t>
+            </w:r>
+            <w:r>
+              <w:t>)</w:t>
+            </w:r>
+          </w:p>
+          <w:p>
+            <w:r>
+              <w:t>0.49 V (max</w:t>
+            </w:r>
+            <w:r>
+              <w:t>.</w:t>
+            </w:r>
+            <w:r>
+              <w:t>)</w:t>
+            </w:r>
+          </w:p>
+        </w:tc>
+      </w:tr>
+    </w:tbl>
+    <w:p/>
+    <w:p>
+      <w:r>
+        <w:t>100 A:</w:t>
+      </w:r>
+    </w:p>
+    <w:tbl>
+      <w:tblPr>
+        <w:tblStyle w:val="TableGrid"/>
+        <w:tblW w:w="9885" w:type="dxa"/>
+        <w:tblLook w:val="04A0" w:firstRow="1" w:lastRow="0" w:firstColumn="1" w:lastColumn="0" w:noHBand="0" w:noVBand="1"/>
+      </w:tblPr>
+      <w:tblGrid>
+        <w:gridCol w:w="2073"/>
+        <w:gridCol w:w="2103"/>
+        <w:gridCol w:w="2103"/>
+        <w:gridCol w:w="1803"/>
+        <w:gridCol w:w="1803"/>
+      </w:tblGrid>
+      <w:tr>
+        <w:trPr>
+          <w:trHeight w:val="355"/>
+        </w:trPr>
+        <w:tc>
+          <w:tcPr>
+            <w:tcW w:w="2073" w:type="dxa"/>
+          </w:tcPr>
+          <w:p/>
+        </w:tc>
+        <w:tc>
+          <w:tcPr>
+            <w:tcW w:w="2103" w:type="dxa"/>
+          </w:tcPr>
+          <w:p>
+            <w:r>
+              <w:t>VS-100BGQ015</w:t>
+            </w:r>
+          </w:p>
+        </w:tc>
+        <w:tc>
+          <w:tcPr>
+            <w:tcW w:w="2103" w:type="dxa"/>
+          </w:tcPr>
+          <w:p>
+            <w:r>
+              <w:t>VS-100BGQ100</w:t>
+            </w:r>
+          </w:p>
+        </w:tc>
+        <w:tc>
+          <w:tcPr>
+            <w:tcW w:w="1803" w:type="dxa"/>
+          </w:tcPr>
+          <w:p>
+            <w:r>
+              <w:t>R502__10</w:t>
+            </w:r>
+          </w:p>
+        </w:tc>
+        <w:tc>
+          <w:tcPr>
+            <w:tcW w:w="1803" w:type="dxa"/>
+          </w:tcPr>
+          <w:p>
+            <w:r>
+              <w:t>STTH200F04</w:t>
+            </w:r>
+          </w:p>
+        </w:tc>
+      </w:tr>
+      <w:tr>
+        <w:trPr>
+          <w:trHeight w:val="1085"/>
+        </w:trPr>
+        <w:tc>
+          <w:tcPr>
+            <w:tcW w:w="2073" w:type="dxa"/>
+          </w:tcPr>
+          <w:p>
+            <w:r>
+              <w:t>V</w:t>
+            </w:r>
+            <w:r>
+              <w:rPr>
+                <w:vertAlign w:val="subscript"/>
+              </w:rPr>
+              <w:t xml:space="preserve">R </w:t>
+            </w:r>
+            <w:r>
+              <w:t>(maximum repetitive peak)</w:t>
+            </w:r>
+          </w:p>
+        </w:tc>
+        <w:tc>
+          <w:tcPr>
+            <w:tcW w:w="2103" w:type="dxa"/>
+          </w:tcPr>
+          <w:p>
+            <w:r>
+              <w:t>15 V</w:t>
+            </w:r>
+          </w:p>
+        </w:tc>
+        <w:tc>
+          <w:tcPr>
+            <w:tcW w:w="2103" w:type="dxa"/>
+          </w:tcPr>
+          <w:p>
+            <w:r>
+              <w:t>100 V</w:t>
+            </w:r>
+          </w:p>
+        </w:tc>
+        <w:tc>
+          <w:tcPr>
+            <w:tcW w:w="1803" w:type="dxa"/>
+          </w:tcPr>
+          <w:p>
+            <w:r>
+              <w:t>1200 V</w:t>
+            </w:r>
+          </w:p>
+        </w:tc>
+        <w:tc>
+          <w:tcPr>
+            <w:tcW w:w="1803" w:type="dxa"/>
+          </w:tcPr>
+          <w:p>
+            <w:r>
+              <w:t>400 V</w:t>
+            </w:r>
+          </w:p>
+        </w:tc>
+      </w:tr>
+      <w:tr>
+        <w:trPr>
+          <w:trHeight w:val="355"/>
+        </w:trPr>
+        <w:tc>
+          <w:tcPr>
+            <w:tcW w:w="2073" w:type="dxa"/>
+          </w:tcPr>
+          <w:p>
+            <w:proofErr w:type="spellStart"/>
+            <w:r>
+              <w:t>t</w:t>
+            </w:r>
+            <w:r>
+              <w:rPr>
+                <w:vertAlign w:val="subscript"/>
+              </w:rPr>
+              <w:t>rr</w:t>
+            </w:r>
+            <w:proofErr w:type="spellEnd"/>
+          </w:p>
+        </w:tc>
+        <w:tc>
+          <w:tcPr>
+            <w:tcW w:w="2103" w:type="dxa"/>
+          </w:tcPr>
+          <w:p>
+            <w:r>
+              <w:t>0 (Schottky diode)</w:t>
+            </w:r>
+          </w:p>
+        </w:tc>
+        <w:tc>
+          <w:tcPr>
+            <w:tcW w:w="2103" w:type="dxa"/>
+          </w:tcPr>
+          <w:p>
+            <w:r>
+              <w:t>0 (Schottky diode)</w:t>
+            </w:r>
+          </w:p>
+        </w:tc>
+        <w:tc>
+          <w:tcPr>
+            <w:tcW w:w="1803" w:type="dxa"/>
+          </w:tcPr>
+          <w:p>
+            <w:r>
+              <w:t>300 ns</w:t>
+            </w:r>
+          </w:p>
+        </w:tc>
+        <w:tc>
+          <w:tcPr>
+            <w:tcW w:w="1803" w:type="dxa"/>
+          </w:tcPr>
+          <w:p>
+            <w:r>
+              <w:t>105 ns</w:t>
+            </w:r>
+          </w:p>
+        </w:tc>
+      </w:tr>
+      <w:tr>
+        <w:trPr>
+          <w:trHeight w:val="372"/>
+        </w:trPr>
+        <w:tc>
+          <w:tcPr>
+            <w:tcW w:w="2073" w:type="dxa"/>
+          </w:tcPr>
+          <w:p>
+            <w:proofErr w:type="spellStart"/>
+            <w:r>
+              <w:t>R</w:t>
+            </w:r>
+            <w:r>
+              <w:rPr>
+                <w:vertAlign w:val="subscript"/>
+              </w:rPr>
+              <w:t>th</w:t>
+            </w:r>
+            <w:proofErr w:type="spellEnd"/>
+          </w:p>
+        </w:tc>
+        <w:tc>
+          <w:tcPr>
+            <w:tcW w:w="2103" w:type="dxa"/>
+          </w:tcPr>
+          <w:p>
+            <w:r>
+              <w:t xml:space="preserve">0.5 </w:t>
+            </w:r>
+            <w:r>
+              <w:t>C</w:t>
+            </w:r>
+            <w:r>
+              <w:rPr>
+                <w:vertAlign w:val="superscript"/>
+              </w:rPr>
+              <w:t>o</w:t>
+            </w:r>
+            <w:r>
+              <w:t>/W</w:t>
+            </w:r>
+            <w:r>
+              <w:t xml:space="preserve"> (junction to case)</w:t>
+            </w:r>
+          </w:p>
+        </w:tc>
+        <w:tc>
+          <w:tcPr>
+            <w:tcW w:w="2103" w:type="dxa"/>
+          </w:tcPr>
+          <w:p>
+            <w:r>
+              <w:t>0.28</w:t>
+            </w:r>
+            <w:r>
+              <w:t xml:space="preserve"> </w:t>
+            </w:r>
+            <w:r>
+              <w:t>C</w:t>
+            </w:r>
+            <w:r>
+              <w:rPr>
+                <w:vertAlign w:val="superscript"/>
+              </w:rPr>
+              <w:t>o</w:t>
+            </w:r>
+            <w:r>
+              <w:t>/W</w:t>
+            </w:r>
+            <w:r>
+              <w:t xml:space="preserve"> (junction to case)</w:t>
+            </w:r>
+          </w:p>
+        </w:tc>
+        <w:tc>
+          <w:tcPr>
+            <w:tcW w:w="1803" w:type="dxa"/>
+          </w:tcPr>
+          <w:p>
+            <w:r>
+              <w:t xml:space="preserve">0.28 </w:t>
+            </w:r>
+            <w:r>
+              <w:t>C</w:t>
+            </w:r>
+            <w:r>
+              <w:rPr>
+                <w:vertAlign w:val="superscript"/>
+              </w:rPr>
+              <w:t>o</w:t>
+            </w:r>
+            <w:r>
+              <w:t>/W</w:t>
+            </w:r>
+            <w:r>
+              <w:t xml:space="preserve"> (junction to case)</w:t>
+            </w:r>
+          </w:p>
+        </w:tc>
+        <w:tc>
+          <w:tcPr>
+            <w:tcW w:w="1803" w:type="dxa"/>
+          </w:tcPr>
+          <w:p>
+            <w:r>
+              <w:t>0.</w:t>
+            </w:r>
+            <w:r>
+              <w:t>60 (per diode)</w:t>
+            </w:r>
+          </w:p>
+          <w:p>
+            <w:r>
+              <w:t>0.35 (</w:t>
+            </w:r>
+            <w:r>
+              <w:t>total</w:t>
+            </w:r>
+            <w:r>
+              <w:t>)</w:t>
+            </w:r>
+          </w:p>
+          <w:p>
+            <w:r>
+              <w:t>C</w:t>
+            </w:r>
+            <w:r>
+              <w:rPr>
+                <w:vertAlign w:val="superscript"/>
+              </w:rPr>
+              <w:t>o</w:t>
+            </w:r>
+            <w:r>
+              <w:t>/W</w:t>
+            </w:r>
+            <w:r>
+              <w:t xml:space="preserve"> (junction to case)</w:t>
+            </w:r>
+          </w:p>
+        </w:tc>
+      </w:tr>
+      <w:tr>
+        <w:trPr>
+          <w:trHeight w:val="355"/>
+        </w:trPr>
+        <w:tc>
+          <w:tcPr>
+            <w:tcW w:w="2073" w:type="dxa"/>
+          </w:tcPr>
+          <w:p>
+            <w:r>
+              <w:t>I</w:t>
+            </w:r>
+            <w:r>
+              <w:rPr>
+                <w:vertAlign w:val="subscript"/>
+              </w:rPr>
+              <w:t>F(AV)</w:t>
+            </w:r>
+          </w:p>
+        </w:tc>
+        <w:tc>
+          <w:tcPr>
+            <w:tcW w:w="2103" w:type="dxa"/>
+          </w:tcPr>
+          <w:p>
+            <w:r>
+              <w:t>100 A</w:t>
+            </w:r>
+          </w:p>
+        </w:tc>
+        <w:tc>
+          <w:tcPr>
+            <w:tcW w:w="2103" w:type="dxa"/>
+          </w:tcPr>
+          <w:p>
+            <w:r>
+              <w:t>100 A</w:t>
+            </w:r>
+          </w:p>
+        </w:tc>
+        <w:tc>
+          <w:tcPr>
+            <w:tcW w:w="1803" w:type="dxa"/>
+          </w:tcPr>
+          <w:p>
+            <w:r>
+              <w:t>100 A</w:t>
+            </w:r>
+          </w:p>
+        </w:tc>
+        <w:tc>
+          <w:tcPr>
+            <w:tcW w:w="1803" w:type="dxa"/>
+          </w:tcPr>
+          <w:p>
+            <w:r>
+              <w:t>100 A</w:t>
+            </w:r>
+          </w:p>
+        </w:tc>
+      </w:tr>
+      <w:tr>
+        <w:trPr>
+          <w:trHeight w:val="712"/>
+        </w:trPr>
+        <w:tc>
+          <w:tcPr>
+            <w:tcW w:w="2073" w:type="dxa"/>
+          </w:tcPr>
+          <w:p>
+            <w:pPr>
+              <w:rPr>
+                <w:vertAlign w:val="subscript"/>
+              </w:rPr>
+            </w:pPr>
+            <w:r>
+              <w:t>V</w:t>
+            </w:r>
+            <w:r>
+              <w:rPr>
+                <w:vertAlign w:val="subscript"/>
+              </w:rPr>
+              <w:t>F</w:t>
+            </w:r>
+          </w:p>
+          <w:p>
+            <w:r>
+              <w:t>(at 100 A)</w:t>
+            </w:r>
+          </w:p>
+        </w:tc>
+        <w:tc>
+          <w:tcPr>
+            <w:tcW w:w="2103" w:type="dxa"/>
+          </w:tcPr>
+          <w:p>
+            <w:r>
+              <w:t>0.45 @ 25 C</w:t>
+            </w:r>
+            <w:r>
+              <w:rPr>
+                <w:vertAlign w:val="superscript"/>
+              </w:rPr>
+              <w:t>o</w:t>
+            </w:r>
+            <w:r>
+              <w:t xml:space="preserve"> </w:t>
+            </w:r>
+          </w:p>
+          <w:p>
+            <w:r>
+              <w:t>0.39 @ 125 C</w:t>
+            </w:r>
+            <w:r>
+              <w:rPr>
+                <w:vertAlign w:val="superscript"/>
+              </w:rPr>
+              <w:t>o</w:t>
+            </w:r>
+          </w:p>
+        </w:tc>
+        <w:tc>
+          <w:tcPr>
+            <w:tcW w:w="2103" w:type="dxa"/>
+          </w:tcPr>
+          <w:p>
+            <w:pPr>
+              <w:pStyle w:val="ListParagraph"/>
+              <w:numPr>
+                <w:ilvl w:val="1"/>
+                <w:numId w:val="1"/>
+              </w:numPr>
+            </w:pPr>
+            <w:r>
+              <w:t>@ 25 C</w:t>
+            </w:r>
+            <w:r>
+              <w:rPr>
+                <w:vertAlign w:val="superscript"/>
+              </w:rPr>
+              <w:t>o</w:t>
+            </w:r>
+            <w:r>
+              <w:t xml:space="preserve"> </w:t>
+            </w:r>
+          </w:p>
+          <w:p>
+            <w:r>
+              <w:t>0.77 @ 125 C</w:t>
+            </w:r>
+            <w:r>
+              <w:rPr>
+                <w:vertAlign w:val="superscript"/>
+              </w:rPr>
+              <w:t>o</w:t>
+            </w:r>
+          </w:p>
+        </w:tc>
+        <w:tc>
+          <w:tcPr>
+            <w:tcW w:w="1803" w:type="dxa"/>
+          </w:tcPr>
+          <w:p>
+            <w:r>
+              <w:t>2.7 V</w:t>
+            </w:r>
+          </w:p>
+        </w:tc>
+        <w:tc>
+          <w:tcPr>
+            <w:tcW w:w="1803" w:type="dxa"/>
+          </w:tcPr>
+          <w:p>
+            <w:r>
+              <w:t xml:space="preserve">0.95 @ 125 </w:t>
+            </w:r>
+            <w:r>
+              <w:t>C</w:t>
+            </w:r>
+            <w:r>
+              <w:rPr>
+                <w:vertAlign w:val="superscript"/>
+              </w:rPr>
+              <w:t>o</w:t>
+            </w:r>
+          </w:p>
+          <w:p>
+            <w:r>
+              <w:t xml:space="preserve">0.90 @ 150 </w:t>
+            </w:r>
+            <w:r>
+              <w:t>C</w:t>
+            </w:r>
+            <w:r>
+              <w:rPr>
+                <w:vertAlign w:val="superscript"/>
+              </w:rPr>
+              <w:t>o</w:t>
+            </w:r>
+          </w:p>
+        </w:tc>
+      </w:tr>
+    </w:tbl>
+    <w:p/>
+    <w:p>
+      <w:r>
+        <w:t xml:space="preserve">We observed </w:t>
+      </w:r>
+      <w:r>
+        <w:t>that as the rated current increases</w:t>
+      </w:r>
+      <w:r>
+        <w:t xml:space="preserve">, we observe </w:t>
+      </w:r>
+      <w:r>
+        <w:t xml:space="preserve">an increase in reverse voltage for </w:t>
+      </w:r>
+      <w:r>
+        <w:t xml:space="preserve">standard diodes. For Schottky diodes, we cannot </w:t>
+      </w:r>
+      <w:r>
+        <w:t>say the same, on the contrary, we observed some drop</w:t>
+      </w:r>
+      <w:r>
+        <w:t xml:space="preserve"> in the reverse voltage.</w:t>
+      </w:r>
+      <w:r>
+        <w:t xml:space="preserve"> Also we observed Schottky diodes has much smaller rated voltage values for same rated currents.</w:t>
+      </w:r>
+    </w:p>
+    <w:p/>
+    <w:p/>
+    <w:p/>
+    <w:p>
+      <w:r>
+        <w:lastRenderedPageBreak/>
+        <w:t>c)</w:t>
+      </w:r>
+    </w:p>
+    <w:p>
+      <w:r>
+        <w:t>5V:</w:t>
+      </w:r>
+    </w:p>
+    <w:tbl>
+      <w:tblPr>
+        <w:tblStyle w:val="TableGrid"/>
+        <w:tblW w:w="0" w:type="auto"/>
+        <w:tblLook w:val="04A0" w:firstRow="1" w:lastRow="0" w:firstColumn="1" w:lastColumn="0" w:noHBand="0" w:noVBand="1"/>
+      </w:tblPr>
+      <w:tblGrid>
+        <w:gridCol w:w="1855"/>
+        <w:gridCol w:w="1855"/>
+        <w:gridCol w:w="1852"/>
+        <w:gridCol w:w="1850"/>
+        <w:gridCol w:w="1921"/>
+      </w:tblGrid>
+      <w:tr>
+        <w:trPr>
+          <w:trHeight w:val="318"/>
+        </w:trPr>
+        <w:tc>
+          <w:tcPr>
+            <w:tcW w:w="1855" w:type="dxa"/>
+          </w:tcPr>
+          <w:p/>
+        </w:tc>
+        <w:tc>
+          <w:tcPr>
+            <w:tcW w:w="1855" w:type="dxa"/>
+          </w:tcPr>
+          <w:p>
+            <w:r>
+              <w:t>RB886CM</w:t>
+            </w:r>
+          </w:p>
+        </w:tc>
+        <w:tc>
+          <w:tcPr>
+            <w:tcW w:w="1852" w:type="dxa"/>
+          </w:tcPr>
+          <w:p>
+            <w:r>
+              <w:t>NTE112</w:t>
+            </w:r>
+          </w:p>
+        </w:tc>
+        <w:tc>
+          <w:tcPr>
+            <w:tcW w:w="1850" w:type="dxa"/>
+          </w:tcPr>
+          <w:p>
+            <w:r>
+              <w:t>BAS17</w:t>
+            </w:r>
+          </w:p>
+        </w:tc>
+        <w:tc>
+          <w:tcPr>
+            <w:tcW w:w="1921" w:type="dxa"/>
+          </w:tcPr>
+          <w:p>
+            <w:r>
+              <w:t>NSVR351SDSA3</w:t>
+            </w:r>
+          </w:p>
+        </w:tc>
+      </w:tr>
+      <w:tr>
+        <w:trPr>
+          <w:trHeight w:val="412"/>
+        </w:trPr>
+        <w:tc>
+          <w:tcPr>
+            <w:tcW w:w="1855" w:type="dxa"/>
+          </w:tcPr>
+          <w:p>
+            <w:r>
+              <w:t>V</w:t>
+            </w:r>
+            <w:r>
+              <w:rPr>
+                <w:vertAlign w:val="subscript"/>
+              </w:rPr>
+              <w:t xml:space="preserve">R </w:t>
+            </w:r>
+          </w:p>
+        </w:tc>
+        <w:tc>
+          <w:tcPr>
+            <w:tcW w:w="1855" w:type="dxa"/>
+          </w:tcPr>
+          <w:p>
+            <w:r>
+              <w:t>5</w:t>
+            </w:r>
+            <w:r>
+              <w:t xml:space="preserve"> </w:t>
+            </w:r>
+            <w:r>
+              <w:t>V</w:t>
+            </w:r>
+          </w:p>
+        </w:tc>
+        <w:tc>
+          <w:tcPr>
+            <w:tcW w:w="1852" w:type="dxa"/>
+          </w:tcPr>
+          <w:p>
+            <w:r>
+              <w:t>5</w:t>
+            </w:r>
+            <w:r>
+              <w:t xml:space="preserve"> </w:t>
+            </w:r>
+            <w:r>
+              <w:t>V</w:t>
+            </w:r>
+          </w:p>
+        </w:tc>
+        <w:tc>
+          <w:tcPr>
+            <w:tcW w:w="1850" w:type="dxa"/>
+          </w:tcPr>
+          <w:p>
+            <w:r>
+              <w:t>5V</w:t>
+            </w:r>
+          </w:p>
+        </w:tc>
+        <w:tc>
+          <w:tcPr>
+            <w:tcW w:w="1921" w:type="dxa"/>
+          </w:tcPr>
+          <w:p>
+            <w:r>
+              <w:t>5V</w:t>
+            </w:r>
+          </w:p>
+        </w:tc>
+      </w:tr>
+      <w:tr>
+        <w:trPr>
+          <w:trHeight w:val="318"/>
+        </w:trPr>
+        <w:tc>
+          <w:tcPr>
+            <w:tcW w:w="1855" w:type="dxa"/>
+          </w:tcPr>
+          <w:p>
+            <w:proofErr w:type="spellStart"/>
+            <w:r>
+              <w:t>t</w:t>
+            </w:r>
+            <w:r>
+              <w:rPr>
+                <w:vertAlign w:val="subscript"/>
+              </w:rPr>
+              <w:t>rr</w:t>
+            </w:r>
+            <w:proofErr w:type="spellEnd"/>
+          </w:p>
+        </w:tc>
+        <w:tc>
+          <w:tcPr>
+            <w:tcW w:w="1855" w:type="dxa"/>
+          </w:tcPr>
+          <w:p>
+            <w:r>
+              <w:t>0</w:t>
+            </w:r>
+          </w:p>
+        </w:tc>
+        <w:tc>
+          <w:tcPr>
+            <w:tcW w:w="1852" w:type="dxa"/>
+          </w:tcPr>
+          <w:p>
+            <w:r>
+              <w:t>0</w:t>
+            </w:r>
+          </w:p>
+        </w:tc>
+        <w:tc>
+          <w:tcPr>
+            <w:tcW w:w="1850" w:type="dxa"/>
+          </w:tcPr>
+          <w:p>
+            <w:r>
+              <w:t>No info</w:t>
+            </w:r>
+          </w:p>
+        </w:tc>
+        <w:tc>
+          <w:tcPr>
+            <w:tcW w:w="1921" w:type="dxa"/>
+          </w:tcPr>
+          <w:p>
+            <w:r>
+              <w:t>0</w:t>
+            </w:r>
+          </w:p>
+        </w:tc>
+      </w:tr>
+      <w:tr>
+        <w:trPr>
+          <w:trHeight w:val="332"/>
+        </w:trPr>
+        <w:tc>
+          <w:tcPr>
+            <w:tcW w:w="1855" w:type="dxa"/>
+          </w:tcPr>
+          <w:p>
+            <w:proofErr w:type="spellStart"/>
+            <w:r>
+              <w:t>R</w:t>
+            </w:r>
+            <w:r>
+              <w:rPr>
+                <w:vertAlign w:val="subscript"/>
+              </w:rPr>
+              <w:t>th</w:t>
+            </w:r>
+            <w:proofErr w:type="spellEnd"/>
+          </w:p>
+        </w:tc>
+        <w:tc>
+          <w:tcPr>
+            <w:tcW w:w="1855" w:type="dxa"/>
+          </w:tcPr>
+          <w:p>
+            <w:r>
+              <w:t>No info</w:t>
+            </w:r>
+          </w:p>
+        </w:tc>
+        <w:tc>
+          <w:tcPr>
+            <w:tcW w:w="1852" w:type="dxa"/>
+          </w:tcPr>
+          <w:p>
+            <w:r>
+              <w:t xml:space="preserve">400 </w:t>
+            </w:r>
+            <w:r>
+              <w:t>C</w:t>
+            </w:r>
+            <w:r>
+              <w:rPr>
+                <w:vertAlign w:val="superscript"/>
+              </w:rPr>
+              <w:t>o</w:t>
+            </w:r>
+            <w:r>
+              <w:t>/W</w:t>
+            </w:r>
+          </w:p>
+        </w:tc>
+        <w:tc>
+          <w:tcPr>
+            <w:tcW w:w="1850" w:type="dxa"/>
+          </w:tcPr>
+          <w:p>
+            <w:r>
+              <w:t>500</w:t>
+            </w:r>
+            <w:r>
+              <w:t xml:space="preserve"> </w:t>
+            </w:r>
+            <w:r>
+              <w:t>C</w:t>
+            </w:r>
+            <w:r>
+              <w:rPr>
+                <w:vertAlign w:val="superscript"/>
+              </w:rPr>
+              <w:t>o</w:t>
+            </w:r>
+            <w:r>
+              <w:t>/W</w:t>
+            </w:r>
+          </w:p>
+        </w:tc>
+        <w:tc>
+          <w:tcPr>
+            <w:tcW w:w="1921" w:type="dxa"/>
+          </w:tcPr>
+          <w:p>
+            <w:r>
+              <w:t>No info</w:t>
+            </w:r>
+          </w:p>
+        </w:tc>
+      </w:tr>
+      <w:tr>
+        <w:trPr>
+          <w:trHeight w:val="318"/>
+        </w:trPr>
+        <w:tc>
+          <w:tcPr>
+            <w:tcW w:w="1855" w:type="dxa"/>
+          </w:tcPr>
+          <w:p>
+            <w:r>
+              <w:t>I</w:t>
+            </w:r>
+            <w:r>
+              <w:rPr>
+                <w:vertAlign w:val="subscript"/>
+              </w:rPr>
+              <w:t>F(</w:t>
+            </w:r>
+            <w:r>
+              <w:rPr>
+                <w:vertAlign w:val="subscript"/>
+              </w:rPr>
+              <w:t>cont.</w:t>
+            </w:r>
+            <w:r>
+              <w:rPr>
+                <w:vertAlign w:val="subscript"/>
+              </w:rPr>
+              <w:t>)</w:t>
+            </w:r>
+          </w:p>
+        </w:tc>
+        <w:tc>
+          <w:tcPr>
+            <w:tcW w:w="1855" w:type="dxa"/>
+          </w:tcPr>
+          <w:p>
+            <w:r>
+              <w:t>10 mA</w:t>
+            </w:r>
+          </w:p>
+        </w:tc>
+        <w:tc>
+          <w:tcPr>
+            <w:tcW w:w="1852" w:type="dxa"/>
+          </w:tcPr>
+          <w:p>
+            <w:r>
+              <w:t>30 mA</w:t>
+            </w:r>
+          </w:p>
+        </w:tc>
+        <w:tc>
+          <w:tcPr>
+            <w:tcW w:w="1850" w:type="dxa"/>
+          </w:tcPr>
+          <w:p>
+            <w:r>
+              <w:t>200 mA</w:t>
+            </w:r>
+          </w:p>
+        </w:tc>
+        <w:tc>
+          <w:tcPr>
+            <w:tcW w:w="1921" w:type="dxa"/>
+          </w:tcPr>
+          <w:p>
+            <w:r>
+              <w:t>30 mA</w:t>
+            </w:r>
+          </w:p>
+        </w:tc>
+      </w:tr>
+      <w:tr>
+        <w:trPr>
+          <w:trHeight w:val="318"/>
+        </w:trPr>
+        <w:tc>
+          <w:tcPr>
+            <w:tcW w:w="1855" w:type="dxa"/>
+          </w:tcPr>
+          <w:p>
+            <w:pPr>
+              <w:rPr>
+                <w:vertAlign w:val="subscript"/>
+              </w:rPr>
+            </w:pPr>
+            <w:r>
+              <w:t>V</w:t>
+            </w:r>
+            <w:r>
+              <w:rPr>
+                <w:vertAlign w:val="subscript"/>
+              </w:rPr>
+              <w:t>F</w:t>
+            </w:r>
+          </w:p>
+        </w:tc>
+        <w:tc>
+          <w:tcPr>
+            <w:tcW w:w="1855" w:type="dxa"/>
+          </w:tcPr>
+          <w:p>
+            <w:r>
+              <w:t>0.35 V</w:t>
+            </w:r>
+          </w:p>
+        </w:tc>
+        <w:tc>
+          <w:tcPr>
+            <w:tcW w:w="1852" w:type="dxa"/>
+          </w:tcPr>
+          <w:p>
+            <w:r>
+              <w:t>0.55 V (@ 1 mA)</w:t>
+            </w:r>
+          </w:p>
+        </w:tc>
+        <w:tc>
+          <w:tcPr>
+            <w:tcW w:w="1850" w:type="dxa"/>
+          </w:tcPr>
+          <w:p>
+            <w:r>
+              <w:t>0.58-0.</w:t>
+            </w:r>
+            <w:r>
+              <w:t>96 V</w:t>
+            </w:r>
+          </w:p>
+        </w:tc>
+        <w:tc>
+          <w:tcPr>
+            <w:tcW w:w="1921" w:type="dxa"/>
+          </w:tcPr>
+          <w:p>
+            <w:r>
+              <w:t>0.23 V</w:t>
+            </w:r>
+          </w:p>
+        </w:tc>
+      </w:tr>
+    </w:tbl>
+    <w:p/>
+    <w:p>
+      <w:r>
+        <w:t>5</w:t>
+      </w:r>
+      <w:r>
+        <w:t>0</w:t>
+      </w:r>
+      <w:r>
+        <w:t>V:</w:t>
+      </w:r>
+    </w:p>
+    <w:tbl>
+      <w:tblPr>
+        <w:tblStyle w:val="TableGrid"/>
+        <w:tblW w:w="0" w:type="auto"/>
+        <w:tblLook w:val="04A0" w:firstRow="1" w:lastRow="0" w:firstColumn="1" w:lastColumn="0" w:noHBand="0" w:noVBand="1"/>
+      </w:tblPr>
+      <w:tblGrid>
+        <w:gridCol w:w="1566"/>
+        <w:gridCol w:w="1566"/>
+        <w:gridCol w:w="1566"/>
+        <w:gridCol w:w="1566"/>
+        <w:gridCol w:w="1566"/>
+        <w:gridCol w:w="1566"/>
+      </w:tblGrid>
+      <w:tr>
+        <w:tc>
+          <w:tcPr>
+            <w:tcW w:w="1566" w:type="dxa"/>
+          </w:tcPr>
+          <w:p/>
+        </w:tc>
+        <w:tc>
+          <w:tcPr>
+            <w:tcW w:w="1566" w:type="dxa"/>
+          </w:tcPr>
+          <w:p>
+            <w:r>
+              <w:t>1N4454</w:t>
+            </w:r>
+          </w:p>
+        </w:tc>
+        <w:tc>
+          <w:tcPr>
+            <w:tcW w:w="1566" w:type="dxa"/>
+          </w:tcPr>
+          <w:p>
+            <w:r>
+              <w:t>B350</w:t>
+            </w:r>
+          </w:p>
+        </w:tc>
+        <w:tc>
+          <w:tcPr>
+            <w:tcW w:w="1566" w:type="dxa"/>
+          </w:tcPr>
+          <w:p>
+            <w:r>
+              <w:t>SBRT5A50SA</w:t>
+            </w:r>
+          </w:p>
+        </w:tc>
+        <w:tc>
+          <w:tcPr>
+            <w:tcW w:w="1566" w:type="dxa"/>
+          </w:tcPr>
+          <w:p>
+            <w:r>
+              <w:t>RB400VAM-50</w:t>
+            </w:r>
+          </w:p>
+        </w:tc>
+        <w:tc>
+          <w:tcPr>
+            <w:tcW w:w="1566" w:type="dxa"/>
+          </w:tcPr>
+          <w:p>
+            <w:r>
+              <w:t>S1A</w:t>
+            </w:r>
+          </w:p>
+        </w:tc>
+      </w:tr>
+      <w:tr>
+        <w:tc>
+          <w:tcPr>
+            <w:tcW w:w="1566" w:type="dxa"/>
+          </w:tcPr>
+          <w:p>
+            <w:r>
+              <w:t>V</w:t>
+            </w:r>
+            <w:r>
+              <w:rPr>
+                <w:vertAlign w:val="subscript"/>
+              </w:rPr>
+              <w:t xml:space="preserve">R </w:t>
+            </w:r>
+          </w:p>
+        </w:tc>
+        <w:tc>
+          <w:tcPr>
+            <w:tcW w:w="1566" w:type="dxa"/>
+          </w:tcPr>
+          <w:p>
+            <w:r>
+              <w:t>50 V</w:t>
+            </w:r>
+          </w:p>
+        </w:tc>
+        <w:tc>
+          <w:tcPr>
+            <w:tcW w:w="1566" w:type="dxa"/>
+          </w:tcPr>
+          <w:p>
+            <w:r>
+              <w:t>50 V</w:t>
+            </w:r>
+          </w:p>
+        </w:tc>
+        <w:tc>
+          <w:tcPr>
+            <w:tcW w:w="1566" w:type="dxa"/>
+          </w:tcPr>
+          <w:p>
+            <w:r>
+              <w:t>50 V</w:t>
+            </w:r>
+          </w:p>
+        </w:tc>
+        <w:tc>
+          <w:tcPr>
+            <w:tcW w:w="1566" w:type="dxa"/>
+          </w:tcPr>
+          <w:p>
+            <w:r>
+              <w:t>50 V</w:t>
+            </w:r>
+          </w:p>
+        </w:tc>
+        <w:tc>
+          <w:tcPr>
+            <w:tcW w:w="1566" w:type="dxa"/>
+          </w:tcPr>
+          <w:p>
+            <w:r>
+              <w:t>50 V</w:t>
+            </w:r>
+          </w:p>
+        </w:tc>
+      </w:tr>
+      <w:tr>
+        <w:tc>
+          <w:tcPr>
+            <w:tcW w:w="1566" w:type="dxa"/>
+          </w:tcPr>
+          <w:p>
+            <w:proofErr w:type="spellStart"/>
+            <w:r>
+              <w:t>t</w:t>
+            </w:r>
+            <w:r>
+              <w:rPr>
+                <w:vertAlign w:val="subscript"/>
+              </w:rPr>
+              <w:t>rr</w:t>
+            </w:r>
+            <w:proofErr w:type="spellEnd"/>
+          </w:p>
+        </w:tc>
+        <w:tc>
+          <w:tcPr>
+            <w:tcW w:w="1566" w:type="dxa"/>
+          </w:tcPr>
+          <w:p>
+            <w:r>
+              <w:t>No info</w:t>
+            </w:r>
+          </w:p>
+        </w:tc>
+        <w:tc>
+          <w:tcPr>
+            <w:tcW w:w="1566" w:type="dxa"/>
+          </w:tcPr>
+          <w:p>
+            <w:r>
+              <w:t>0</w:t>
+            </w:r>
+          </w:p>
+        </w:tc>
+        <w:tc>
+          <w:tcPr>
+            <w:tcW w:w="1566" w:type="dxa"/>
+          </w:tcPr>
+          <w:p>
+            <w:r>
+              <w:t>No info</w:t>
+            </w:r>
+          </w:p>
+        </w:tc>
+        <w:tc>
+          <w:tcPr>
+            <w:tcW w:w="1566" w:type="dxa"/>
+          </w:tcPr>
+          <w:p>
+            <w:r>
+              <w:t>7.35 ns</w:t>
+            </w:r>
+          </w:p>
+        </w:tc>
+        <w:tc>
+          <w:tcPr>
+            <w:tcW w:w="1566" w:type="dxa"/>
+          </w:tcPr>
+          <w:p>
+            <w:r>
+              <w:t xml:space="preserve">1.8 </w:t>
+            </w:r>
+            <w:r>
+              <w:rPr>
+                <w:rFonts w:cstheme="minorHAnsi"/>
+              </w:rPr>
+              <w:t>µ</w:t>
+            </w:r>
+            <w:r>
+              <w:t>s</w:t>
+            </w:r>
+          </w:p>
+        </w:tc>
+      </w:tr>
+      <w:tr>
+        <w:tc>
+          <w:tcPr>
+            <w:tcW w:w="1566" w:type="dxa"/>
+          </w:tcPr>
+          <w:p>
+            <w:proofErr w:type="spellStart"/>
+            <w:r>
+              <w:t>R</w:t>
+            </w:r>
+            <w:r>
+              <w:rPr>
+                <w:vertAlign w:val="subscript"/>
+              </w:rPr>
+              <w:t>th</w:t>
+            </w:r>
+            <w:proofErr w:type="spellEnd"/>
+          </w:p>
+        </w:tc>
+        <w:tc>
+          <w:tcPr>
+            <w:tcW w:w="1566" w:type="dxa"/>
+          </w:tcPr>
+          <w:p>
+            <w:r>
+              <w:t>300 C</w:t>
+            </w:r>
+            <w:r>
+              <w:rPr>
+                <w:vertAlign w:val="superscript"/>
+              </w:rPr>
+              <w:t>o</w:t>
+            </w:r>
+            <w:r>
+              <w:t>/W</w:t>
+            </w:r>
+          </w:p>
+        </w:tc>
+        <w:tc>
+          <w:tcPr>
+            <w:tcW w:w="1566" w:type="dxa"/>
+          </w:tcPr>
+          <w:p>
+            <w:r>
+              <w:t xml:space="preserve">90 </w:t>
+            </w:r>
+            <w:r>
+              <w:t>C</w:t>
+            </w:r>
+            <w:r>
+              <w:rPr>
+                <w:vertAlign w:val="superscript"/>
+              </w:rPr>
+              <w:t>o</w:t>
+            </w:r>
+            <w:r>
+              <w:t>/W</w:t>
+            </w:r>
+          </w:p>
+        </w:tc>
+        <w:tc>
+          <w:tcPr>
+            <w:tcW w:w="1566" w:type="dxa"/>
+          </w:tcPr>
+          <w:p>
+            <w:r>
+              <w:t xml:space="preserve">40 </w:t>
+            </w:r>
+            <w:r>
+              <w:t>C</w:t>
+            </w:r>
+            <w:r>
+              <w:rPr>
+                <w:vertAlign w:val="superscript"/>
+              </w:rPr>
+              <w:t>o</w:t>
+            </w:r>
+            <w:r>
+              <w:t>/W</w:t>
+            </w:r>
+          </w:p>
+        </w:tc>
+        <w:tc>
+          <w:tcPr>
+            <w:tcW w:w="1566" w:type="dxa"/>
+          </w:tcPr>
+          <w:p>
+            <w:r>
+              <w:t xml:space="preserve">77 </w:t>
+            </w:r>
+            <w:r>
+              <w:t>C</w:t>
+            </w:r>
+            <w:r>
+              <w:rPr>
+                <w:vertAlign w:val="superscript"/>
+              </w:rPr>
+              <w:t>o</w:t>
+            </w:r>
+            <w:r>
+              <w:t>/W</w:t>
+            </w:r>
+          </w:p>
+        </w:tc>
+        <w:tc>
+          <w:tcPr>
+            <w:tcW w:w="1566" w:type="dxa"/>
+          </w:tcPr>
+          <w:p>
+            <w:r>
+              <w:t xml:space="preserve">85 </w:t>
+            </w:r>
+            <w:r>
+              <w:t>C</w:t>
+            </w:r>
+            <w:r>
+              <w:rPr>
+                <w:vertAlign w:val="superscript"/>
+              </w:rPr>
+              <w:t>o</w:t>
+            </w:r>
+            <w:r>
+              <w:t>/W</w:t>
+            </w:r>
+          </w:p>
+        </w:tc>
+      </w:tr>
+      <w:tr>
+        <w:tc>
+          <w:tcPr>
+            <w:tcW w:w="1566" w:type="dxa"/>
+          </w:tcPr>
+          <w:p>
+            <w:r>
+              <w:t>I</w:t>
+            </w:r>
+            <w:r>
+              <w:rPr>
+                <w:vertAlign w:val="subscript"/>
+              </w:rPr>
+              <w:t>F</w:t>
+            </w:r>
+            <w:r>
+              <w:rPr>
+                <w:vertAlign w:val="subscript"/>
+              </w:rPr>
+              <w:t>(cont.)</w:t>
+            </w:r>
+          </w:p>
+        </w:tc>
+        <w:tc>
+          <w:tcPr>
+            <w:tcW w:w="1566" w:type="dxa"/>
+          </w:tcPr>
+          <w:p>
+            <w:r>
+              <w:t>400 mA</w:t>
+            </w:r>
+          </w:p>
+        </w:tc>
+        <w:tc>
+          <w:tcPr>
+            <w:tcW w:w="1566" w:type="dxa"/>
+          </w:tcPr>
+          <w:p>
+            <w:r>
+              <w:t xml:space="preserve">3 </w:t>
+            </w:r>
+            <w:r>
+              <w:t>A</w:t>
+            </w:r>
+            <w:r>
+              <w:t>(Av.)</w:t>
+            </w:r>
+          </w:p>
+        </w:tc>
+        <w:tc>
+          <w:tcPr>
+            <w:tcW w:w="1566" w:type="dxa"/>
+          </w:tcPr>
+          <w:p>
+            <w:r>
+              <w:t>5 A(Av.)</w:t>
+            </w:r>
+          </w:p>
+        </w:tc>
+        <w:tc>
+          <w:tcPr>
+            <w:tcW w:w="1566" w:type="dxa"/>
+          </w:tcPr>
+          <w:p>
+            <w:r>
+              <w:t>0.5 A(Av.)</w:t>
+            </w:r>
+          </w:p>
+        </w:tc>
+        <w:tc>
+          <w:tcPr>
+            <w:tcW w:w="1566" w:type="dxa"/>
+          </w:tcPr>
+          <w:p>
+            <w:r>
+              <w:t>1 A (Av.)</w:t>
+            </w:r>
+          </w:p>
+        </w:tc>
+      </w:tr>
+      <w:tr>
+        <w:tc>
+          <w:tcPr>
+            <w:tcW w:w="1566" w:type="dxa"/>
+          </w:tcPr>
+          <w:p>
+            <w:pPr>
+              <w:rPr>
+                <w:vertAlign w:val="subscript"/>
+              </w:rPr>
+            </w:pPr>
+            <w:r>
+              <w:t>V</w:t>
+            </w:r>
+            <w:r>
+              <w:rPr>
+                <w:vertAlign w:val="subscript"/>
+              </w:rPr>
+              <w:t>F</w:t>
+            </w:r>
+          </w:p>
+        </w:tc>
+        <w:tc>
+          <w:tcPr>
+            <w:tcW w:w="1566" w:type="dxa"/>
+          </w:tcPr>
+          <w:p>
+            <w:r>
+              <w:t>1 V (max.)</w:t>
+            </w:r>
+          </w:p>
+        </w:tc>
+        <w:tc>
+          <w:tcPr>
+            <w:tcW w:w="1566" w:type="dxa"/>
+          </w:tcPr>
+          <w:p>
+            <w:r>
+              <w:t>0.7 V</w:t>
+            </w:r>
+          </w:p>
+        </w:tc>
+        <w:tc>
+          <w:tcPr>
+            <w:tcW w:w="1566" w:type="dxa"/>
+          </w:tcPr>
+          <w:p>
+            <w:r>
+              <w:t>0.53 V (max.)</w:t>
+            </w:r>
+          </w:p>
+        </w:tc>
+        <w:tc>
+          <w:tcPr>
+            <w:tcW w:w="1566" w:type="dxa"/>
+          </w:tcPr>
+          <w:p>
+            <w:r>
+              <w:t>0.55 V</w:t>
+            </w:r>
+          </w:p>
+        </w:tc>
+        <w:tc>
+          <w:tcPr>
+            <w:tcW w:w="1566" w:type="dxa"/>
+          </w:tcPr>
+          <w:p>
+            <w:r>
+              <w:t>1.1 V</w:t>
+            </w:r>
+          </w:p>
+        </w:tc>
+      </w:tr>
+    </w:tbl>
+    <w:p/>
+    <w:p>
+      <w:r>
+        <w:t>5</w:t>
+      </w:r>
+      <w:r>
+        <w:t>00</w:t>
+      </w:r>
+      <w:r>
+        <w:t>V:</w:t>
+      </w:r>
+    </w:p>
+    <w:tbl>
+      <w:tblPr>
+        <w:tblStyle w:val="TableGrid"/>
+        <w:tblW w:w="0" w:type="auto"/>
+        <w:tblLook w:val="04A0" w:firstRow="1" w:lastRow="0" w:firstColumn="1" w:lastColumn="0" w:noHBand="0" w:noVBand="1"/>
+      </w:tblPr>
+      <w:tblGrid>
+        <w:gridCol w:w="1566"/>
+        <w:gridCol w:w="1566"/>
+        <w:gridCol w:w="1566"/>
+        <w:gridCol w:w="1566"/>
+        <w:gridCol w:w="1566"/>
+        <w:gridCol w:w="1566"/>
+      </w:tblGrid>
+      <w:tr>
+        <w:tc>
+          <w:tcPr>
+            <w:tcW w:w="1566" w:type="dxa"/>
+          </w:tcPr>
+          <w:p/>
+        </w:tc>
+        <w:tc>
+          <w:tcPr>
+            <w:tcW w:w="1566" w:type="dxa"/>
+          </w:tcPr>
+          <w:p>
+            <w:r>
+              <w:t>FES16HT</w:t>
+            </w:r>
+          </w:p>
+        </w:tc>
+        <w:tc>
+          <w:tcPr>
+            <w:tcW w:w="1566" w:type="dxa"/>
+          </w:tcPr>
+          <w:p>
+            <w:r>
+              <w:t>1N</w:t>
+            </w:r>
+            <w:r>
+              <w:t>4051</w:t>
+            </w:r>
+          </w:p>
+        </w:tc>
+        <w:tc>
+          <w:tcPr>
+            <w:tcW w:w="1566" w:type="dxa"/>
+          </w:tcPr>
+          <w:p>
+            <w:r>
+              <w:t>BYV29-500</w:t>
+            </w:r>
+          </w:p>
+        </w:tc>
+        <w:tc>
+          <w:tcPr>
+            <w:tcW w:w="1566" w:type="dxa"/>
+          </w:tcPr>
+          <w:p>
+            <w:r>
+              <w:t>NTE5860</w:t>
+            </w:r>
+          </w:p>
+        </w:tc>
+        <w:tc>
+          <w:tcPr>
+            <w:tcW w:w="1566" w:type="dxa"/>
+          </w:tcPr>
+          <w:p>
+            <w:r>
+              <w:t>1N5396</w:t>
+            </w:r>
+          </w:p>
+        </w:tc>
+      </w:tr>
+      <w:tr>
+        <w:tc>
+          <w:tcPr>
+            <w:tcW w:w="1566" w:type="dxa"/>
+          </w:tcPr>
+          <w:p>
+            <w:r>
+              <w:t>V</w:t>
+            </w:r>
+            <w:r>
+              <w:rPr>
+                <w:vertAlign w:val="subscript"/>
+              </w:rPr>
+              <w:t xml:space="preserve">R </w:t>
+            </w:r>
+          </w:p>
+        </w:tc>
+        <w:tc>
+          <w:tcPr>
+            <w:tcW w:w="1566" w:type="dxa"/>
+          </w:tcPr>
+          <w:p>
+            <w:r>
+              <w:t>500 V</w:t>
+            </w:r>
+          </w:p>
+        </w:tc>
+        <w:tc>
+          <w:tcPr>
+            <w:tcW w:w="1566" w:type="dxa"/>
+          </w:tcPr>
+          <w:p>
+            <w:r>
+              <w:t>500 V</w:t>
+            </w:r>
+          </w:p>
+        </w:tc>
+        <w:tc>
+          <w:tcPr>
+            <w:tcW w:w="1566" w:type="dxa"/>
+          </w:tcPr>
+          <w:p>
+            <w:r>
+              <w:t>500 V</w:t>
+            </w:r>
+          </w:p>
+        </w:tc>
+        <w:tc>
+          <w:tcPr>
+            <w:tcW w:w="1566" w:type="dxa"/>
+          </w:tcPr>
+          <w:p>
+            <w:r>
+              <w:t>500 V</w:t>
+            </w:r>
+          </w:p>
+        </w:tc>
+        <w:tc>
+          <w:tcPr>
+            <w:tcW w:w="1566" w:type="dxa"/>
+          </w:tcPr>
+          <w:p>
+            <w:r>
+              <w:t>500 V</w:t>
+            </w:r>
+          </w:p>
+        </w:tc>
+      </w:tr>
+      <w:tr>
+        <w:tc>
+          <w:tcPr>
+            <w:tcW w:w="1566" w:type="dxa"/>
+          </w:tcPr>
+          <w:p>
+            <w:proofErr w:type="spellStart"/>
+            <w:r>
+              <w:t>t</w:t>
+            </w:r>
+            <w:r>
+              <w:rPr>
+                <w:vertAlign w:val="subscript"/>
+              </w:rPr>
+              <w:t>rr</w:t>
+            </w:r>
+            <w:proofErr w:type="spellEnd"/>
+          </w:p>
+        </w:tc>
+        <w:tc>
+          <w:tcPr>
+            <w:tcW w:w="1566" w:type="dxa"/>
+          </w:tcPr>
+          <w:p>
+            <w:r>
+              <w:t>50 ns</w:t>
+            </w:r>
+          </w:p>
+        </w:tc>
+        <w:tc>
+          <w:tcPr>
+            <w:tcW w:w="1566" w:type="dxa"/>
+          </w:tcPr>
+          <w:p>
+            <w:r>
+              <w:t>No info</w:t>
+            </w:r>
+          </w:p>
+        </w:tc>
+        <w:tc>
+          <w:tcPr>
+            <w:tcW w:w="1566" w:type="dxa"/>
+          </w:tcPr>
+          <w:p>
+            <w:r>
+              <w:t>60 ns</w:t>
+            </w:r>
+          </w:p>
+        </w:tc>
+        <w:tc>
+          <w:tcPr>
+            <w:tcW w:w="1566" w:type="dxa"/>
+          </w:tcPr>
+          <w:p>
+            <w:r>
+              <w:t>No info</w:t>
+            </w:r>
+          </w:p>
+        </w:tc>
+        <w:tc>
+          <w:tcPr>
+            <w:tcW w:w="1566" w:type="dxa"/>
+          </w:tcPr>
+          <w:p>
+            <w:r>
+              <w:t xml:space="preserve">2 </w:t>
+            </w:r>
+            <w:r>
+              <w:rPr>
+                <w:rFonts w:cstheme="minorHAnsi"/>
+              </w:rPr>
+              <w:t>µ</w:t>
+            </w:r>
+            <w:r>
+              <w:t>s</w:t>
+            </w:r>
+          </w:p>
+        </w:tc>
+      </w:tr>
+      <w:tr>
+        <w:tc>
+          <w:tcPr>
+            <w:tcW w:w="1566" w:type="dxa"/>
+          </w:tcPr>
+          <w:p>
+            <w:proofErr w:type="spellStart"/>
+            <w:r>
+              <w:t>R</w:t>
+            </w:r>
+            <w:r>
+              <w:rPr>
+                <w:vertAlign w:val="subscript"/>
+              </w:rPr>
+              <w:t>th</w:t>
+            </w:r>
+            <w:proofErr w:type="spellEnd"/>
+          </w:p>
+        </w:tc>
+        <w:tc>
+          <w:tcPr>
+            <w:tcW w:w="1566" w:type="dxa"/>
+          </w:tcPr>
+          <w:p>
+            <w:r>
+              <w:t xml:space="preserve">16 </w:t>
+            </w:r>
+            <w:r>
+              <w:t>C</w:t>
+            </w:r>
+            <w:r>
+              <w:rPr>
+                <w:vertAlign w:val="superscript"/>
+              </w:rPr>
+              <w:t>o</w:t>
+            </w:r>
+            <w:r>
+              <w:t>/W</w:t>
+            </w:r>
+          </w:p>
+        </w:tc>
+        <w:tc>
+          <w:tcPr>
+            <w:tcW w:w="1566" w:type="dxa"/>
+          </w:tcPr>
+          <w:p>
+            <w:r>
+              <w:t xml:space="preserve">0.18 </w:t>
+            </w:r>
+            <w:r>
+              <w:t>C</w:t>
+            </w:r>
+            <w:r>
+              <w:rPr>
+                <w:vertAlign w:val="superscript"/>
+              </w:rPr>
+              <w:t>o</w:t>
+            </w:r>
+            <w:r>
+              <w:t>/W</w:t>
+            </w:r>
+            <w:r>
+              <w:t xml:space="preserve"> (junction to case)</w:t>
+            </w:r>
+          </w:p>
+        </w:tc>
+        <w:tc>
+          <w:tcPr>
+            <w:tcW w:w="1566" w:type="dxa"/>
+          </w:tcPr>
+          <w:p>
+            <w:r>
+              <w:t xml:space="preserve">60 </w:t>
+            </w:r>
+            <w:r>
+              <w:t>C</w:t>
+            </w:r>
+            <w:r>
+              <w:rPr>
+                <w:vertAlign w:val="superscript"/>
+              </w:rPr>
+              <w:t>o</w:t>
+            </w:r>
+            <w:r>
+              <w:t>/W</w:t>
+            </w:r>
+          </w:p>
+        </w:tc>
+        <w:tc>
+          <w:tcPr>
+            <w:tcW w:w="1566" w:type="dxa"/>
+          </w:tcPr>
+          <w:p>
+            <w:r>
+              <w:t xml:space="preserve">2.5 </w:t>
+            </w:r>
+            <w:r>
+              <w:t>C</w:t>
+            </w:r>
+            <w:r>
+              <w:rPr>
+                <w:vertAlign w:val="superscript"/>
+              </w:rPr>
+              <w:t>o</w:t>
+            </w:r>
+            <w:r>
+              <w:t>/W</w:t>
+            </w:r>
+          </w:p>
+          <w:p>
+            <w:r>
+              <w:t>(junction to case)</w:t>
+            </w:r>
+          </w:p>
+        </w:tc>
+        <w:tc>
+          <w:tcPr>
+            <w:tcW w:w="1566" w:type="dxa"/>
+          </w:tcPr>
+          <w:p>
+            <w:r>
+              <w:t xml:space="preserve">55 </w:t>
+            </w:r>
+            <w:r>
+              <w:t>C</w:t>
+            </w:r>
+            <w:r>
+              <w:rPr>
+                <w:vertAlign w:val="superscript"/>
+              </w:rPr>
+              <w:t>o</w:t>
+            </w:r>
+            <w:r>
+              <w:t>/W</w:t>
+            </w:r>
+          </w:p>
+        </w:tc>
+      </w:tr>
+      <w:tr>
+        <w:trPr>
+          <w:trHeight w:val="369"/>
+        </w:trPr>
+        <w:tc>
+          <w:tcPr>
+            <w:tcW w:w="1566" w:type="dxa"/>
+          </w:tcPr>
+          <w:p>
+            <w:r>
+              <w:t>I</w:t>
+            </w:r>
+            <w:r>
+              <w:rPr>
+                <w:vertAlign w:val="subscript"/>
+              </w:rPr>
+              <w:t>F(AV)</w:t>
+            </w:r>
+          </w:p>
+        </w:tc>
+        <w:tc>
+          <w:tcPr>
+            <w:tcW w:w="1566" w:type="dxa"/>
+          </w:tcPr>
+          <w:p>
+            <w:r>
+              <w:t>16 A</w:t>
+            </w:r>
+          </w:p>
+        </w:tc>
+        <w:tc>
+          <w:tcPr>
+            <w:tcW w:w="1566" w:type="dxa"/>
+          </w:tcPr>
+          <w:p>
+            <w:r>
+              <w:t>275 A</w:t>
+            </w:r>
+          </w:p>
+        </w:tc>
+        <w:tc>
+          <w:tcPr>
+            <w:tcW w:w="1566" w:type="dxa"/>
+          </w:tcPr>
+          <w:p>
+            <w:r>
+              <w:t>9 A</w:t>
+            </w:r>
+          </w:p>
+        </w:tc>
+        <w:tc>
+          <w:tcPr>
+            <w:tcW w:w="1566" w:type="dxa"/>
+          </w:tcPr>
+          <w:p>
+            <w:r>
+              <w:t>6 A</w:t>
+            </w:r>
+          </w:p>
+        </w:tc>
+        <w:tc>
+          <w:tcPr>
+            <w:tcW w:w="1566" w:type="dxa"/>
+          </w:tcPr>
+          <w:p>
+            <w:r>
+              <w:t>1.5 A</w:t>
+            </w:r>
+          </w:p>
+        </w:tc>
+      </w:tr>
+      <w:tr>
+        <w:tc>
+          <w:tcPr>
+            <w:tcW w:w="1566" w:type="dxa"/>
+          </w:tcPr>
+          <w:p>
+            <w:pPr>
+              <w:rPr>
+                <w:vertAlign w:val="subscript"/>
+              </w:rPr>
+            </w:pPr>
+            <w:r>
+              <w:t>V</w:t>
+            </w:r>
+            <w:r>
+              <w:rPr>
+                <w:vertAlign w:val="subscript"/>
+              </w:rPr>
+              <w:t>F</w:t>
+            </w:r>
+          </w:p>
+        </w:tc>
+        <w:tc>
+          <w:tcPr>
+            <w:tcW w:w="1566" w:type="dxa"/>
+          </w:tcPr>
+          <w:p>
+            <w:r>
+              <w:t>1.5 V</w:t>
+            </w:r>
+          </w:p>
+        </w:tc>
+        <w:tc>
+          <w:tcPr>
+            <w:tcW w:w="1566" w:type="dxa"/>
+          </w:tcPr>
+          <w:p>
+            <w:r>
+              <w:t>1.3 V</w:t>
+            </w:r>
+          </w:p>
+        </w:tc>
+        <w:tc>
+          <w:tcPr>
+            <w:tcW w:w="1566" w:type="dxa"/>
+          </w:tcPr>
+          <w:p>
+            <w:r>
+              <w:t>1.03 V</w:t>
+            </w:r>
+          </w:p>
+        </w:tc>
+        <w:tc>
+          <w:tcPr>
+            <w:tcW w:w="1566" w:type="dxa"/>
+          </w:tcPr>
+          <w:p>
+            <w:r>
+              <w:t>1.1 V</w:t>
+            </w:r>
+          </w:p>
+        </w:tc>
+        <w:tc>
+          <w:tcPr>
+            <w:tcW w:w="1566" w:type="dxa"/>
+          </w:tcPr>
+          <w:p>
+            <w:r>
+              <w:t>1.4 V</w:t>
+            </w:r>
+          </w:p>
+        </w:tc>
+      </w:tr>
+    </w:tbl>
+    <w:p/>
+    <w:p>
+      <w:r>
+        <w:t>We observed the forward currents can increase significantl</w:t>
+      </w:r>
+      <w:r>
+        <w:t xml:space="preserve">y as we increase voltage values. For </w:t>
+      </w:r>
+      <w:r>
+        <w:t>example,</w:t>
+      </w:r>
+      <w:r>
+        <w:t xml:space="preserve"> 1N4051 has a</w:t>
+      </w:r>
+      <w:r>
+        <w:t xml:space="preserve"> forward current of 275 A average, which is much higher than the</w:t>
+      </w:r>
+      <w:r>
+        <w:t xml:space="preserve"> average</w:t>
+      </w:r>
+      <w:r>
+        <w:t xml:space="preserve"> </w:t>
+      </w:r>
+      <w:r>
+        <w:t xml:space="preserve">lower voltage diodes. We also observed that the </w:t>
+      </w:r>
+      <w:r>
+        <w:t>number</w:t>
+      </w:r>
+      <w:r>
+        <w:t xml:space="preserve"> </w:t>
+      </w:r>
+      <w:r>
+        <w:t xml:space="preserve">of Schottky diodes w.r.t </w:t>
+      </w:r>
+      <w:r>
+        <w:t>all</w:t>
+      </w:r>
+      <w:r>
+        <w:t xml:space="preserve"> of the diodes decrease significantly as we searched for a 500 V </w:t>
+      </w:r>
+      <w:r>
+        <w:t xml:space="preserve">diode. And many high voltage diodes did not have any info about their </w:t>
+      </w:r>
+      <w:r>
+        <w:t xml:space="preserve">reverse recovery time or characteristics. The reason behind that might be high voltage high frequency switching is not </w:t>
+      </w:r>
+      <w:r>
+        <w:t xml:space="preserve">common and these diodes are usually used for </w:t>
+      </w:r>
+      <w:r>
+        <w:t>rectifiers</w:t>
+      </w:r>
+      <w:r>
+        <w:t>.</w:t>
+      </w:r>
+    </w:p>
+    <w:p/>
+    <w:p/>
+    <w:p/>
+    <w:p/>
+    <w:p>
+      <w:r>
+        <w:lastRenderedPageBreak/>
+        <w:t>d)</w:t>
+      </w:r>
+    </w:p>
+    <w:p>
+      <w:r>
+        <w:t xml:space="preserve">Over engineering a </w:t>
+      </w:r>
+      <w:r>
+        <w:t xml:space="preserve">diode selection might not be optimal in many cases, since </w:t>
+      </w:r>
+      <w:r>
+        <w:t>increase of a parameter usually results in a change in another parameter. We can see such a case in:</w:t>
+      </w:r>
+    </w:p>
+    <w:tbl>
+      <w:tblPr>
+        <w:tblStyle w:val="TableGrid"/>
+        <w:tblW w:w="0" w:type="auto"/>
+        <w:tblLook w:val="04A0" w:firstRow="1" w:lastRow="0" w:firstColumn="1" w:lastColumn="0" w:noHBand="0" w:noVBand="1"/>
+      </w:tblPr>
+      <w:tblGrid>
+        <w:gridCol w:w="1566"/>
+        <w:gridCol w:w="1566"/>
+        <w:gridCol w:w="1566"/>
+        <w:gridCol w:w="1566"/>
+        <w:gridCol w:w="1566"/>
+        <w:gridCol w:w="1566"/>
+      </w:tblGrid>
+      <w:tr>
+        <w:tc>
+          <w:tcPr>
+            <w:tcW w:w="1566" w:type="dxa"/>
+          </w:tcPr>
+          <w:p/>
+        </w:tc>
+        <w:tc>
+          <w:tcPr>
+            <w:tcW w:w="1566" w:type="dxa"/>
+          </w:tcPr>
+          <w:p>
+            <w:r>
+              <w:t>V</w:t>
+            </w:r>
+            <w:r>
+              <w:rPr>
+                <w:vertAlign w:val="subscript"/>
+              </w:rPr>
+              <w:t>R</w:t>
+            </w:r>
+          </w:p>
+        </w:tc>
+        <w:tc>
+          <w:tcPr>
+            <w:tcW w:w="1566" w:type="dxa"/>
+          </w:tcPr>
+          <w:p>
+            <w:proofErr w:type="spellStart"/>
+            <w:r>
+              <w:t>t</w:t>
+            </w:r>
+            <w:r>
+              <w:rPr>
+                <w:vertAlign w:val="subscript"/>
+              </w:rPr>
+              <w:t>rr</w:t>
+            </w:r>
+            <w:proofErr w:type="spellEnd"/>
+          </w:p>
+        </w:tc>
+        <w:tc>
+          <w:tcPr>
+            <w:tcW w:w="1566" w:type="dxa"/>
+          </w:tcPr>
+          <w:p>
+            <w:proofErr w:type="spellStart"/>
+            <w:r>
+              <w:t>R</w:t>
+            </w:r>
+            <w:r>
+              <w:rPr>
+                <w:vertAlign w:val="subscript"/>
+              </w:rPr>
+              <w:t>th</w:t>
+            </w:r>
+            <w:proofErr w:type="spellEnd"/>
+          </w:p>
+        </w:tc>
+        <w:tc>
+          <w:tcPr>
+            <w:tcW w:w="1566" w:type="dxa"/>
+          </w:tcPr>
+          <w:p>
+            <w:r>
+              <w:t>I</w:t>
+            </w:r>
+            <w:r>
+              <w:rPr>
+                <w:vertAlign w:val="subscript"/>
+              </w:rPr>
+              <w:t>F(AV)</w:t>
+            </w:r>
+          </w:p>
+        </w:tc>
+        <w:tc>
+          <w:tcPr>
+            <w:tcW w:w="1566" w:type="dxa"/>
+          </w:tcPr>
+          <w:p>
+            <w:r>
+              <w:t>V</w:t>
+            </w:r>
+            <w:r>
+              <w:rPr>
+                <w:vertAlign w:val="subscript"/>
+              </w:rPr>
+              <w:t>F</w:t>
+            </w:r>
+          </w:p>
+        </w:tc>
+      </w:tr>
+      <w:tr>
+        <w:tc>
+          <w:tcPr>
+            <w:tcW w:w="1566" w:type="dxa"/>
+          </w:tcPr>
+          <w:p>
+            <w:r>
+              <w:t>VS-10ETF12THM3</w:t>
+            </w:r>
+          </w:p>
+        </w:tc>
+        <w:tc>
+          <w:tcPr>
+            <w:tcW w:w="1566" w:type="dxa"/>
+          </w:tcPr>
+          <w:p>
+            <w:r>
+              <w:t>1200 V</w:t>
+            </w:r>
+          </w:p>
+        </w:tc>
+        <w:tc>
+          <w:tcPr>
+            <w:tcW w:w="1566" w:type="dxa"/>
+          </w:tcPr>
+          <w:p>
+            <w:r>
+              <w:t>80 ns</w:t>
+            </w:r>
+          </w:p>
+        </w:tc>
+        <w:tc>
+          <w:tcPr>
+            <w:tcW w:w="1566" w:type="dxa"/>
+          </w:tcPr>
+          <w:p>
+            <w:r>
+              <w:t xml:space="preserve">62 </w:t>
+            </w:r>
+            <w:r>
+              <w:t>C</w:t>
+            </w:r>
+            <w:r>
+              <w:rPr>
+                <w:vertAlign w:val="superscript"/>
+              </w:rPr>
+              <w:t>o</w:t>
+            </w:r>
+            <w:r>
+              <w:t>/W</w:t>
+            </w:r>
+          </w:p>
+        </w:tc>
+        <w:tc>
+          <w:tcPr>
+            <w:tcW w:w="1566" w:type="dxa"/>
+          </w:tcPr>
+          <w:p>
+            <w:r>
+              <w:t>10 A</w:t>
+            </w:r>
+          </w:p>
+        </w:tc>
+        <w:tc>
+          <w:tcPr>
+            <w:tcW w:w="1566" w:type="dxa"/>
+          </w:tcPr>
+          <w:p>
+            <w:r>
+              <w:t>1.33 V</w:t>
+            </w:r>
+          </w:p>
+        </w:tc>
+      </w:tr>
+      <w:tr>
+        <w:tc>
+          <w:tcPr>
+            <w:tcW w:w="1566" w:type="dxa"/>
+          </w:tcPr>
+          <w:p>
+            <w:r>
+              <w:t>R502__10</w:t>
+            </w:r>
+          </w:p>
+        </w:tc>
+        <w:tc>
+          <w:tcPr>
+            <w:tcW w:w="1566" w:type="dxa"/>
+          </w:tcPr>
+          <w:p>
+            <w:r>
+              <w:t>1200 V</w:t>
+            </w:r>
+          </w:p>
+        </w:tc>
+        <w:tc>
+          <w:tcPr>
+            <w:tcW w:w="1566" w:type="dxa"/>
+          </w:tcPr>
+          <w:p>
+            <w:r>
+              <w:t>300 ns</w:t>
+            </w:r>
+          </w:p>
+        </w:tc>
+        <w:tc>
+          <w:tcPr>
+            <w:tcW w:w="1566" w:type="dxa"/>
+          </w:tcPr>
+          <w:p>
+            <w:r>
+              <w:t xml:space="preserve">0.28 </w:t>
+            </w:r>
+            <w:r>
+              <w:t>C</w:t>
+            </w:r>
+            <w:r>
+              <w:rPr>
+                <w:vertAlign w:val="superscript"/>
+              </w:rPr>
+              <w:t>o</w:t>
+            </w:r>
+            <w:r>
+              <w:t>/W</w:t>
+            </w:r>
+            <w:r>
+              <w:t xml:space="preserve"> (junction to case)</w:t>
+            </w:r>
+          </w:p>
+        </w:tc>
+        <w:tc>
+          <w:tcPr>
+            <w:tcW w:w="1566" w:type="dxa"/>
+          </w:tcPr>
+          <w:p>
+            <w:r>
+              <w:t>100 A</w:t>
+            </w:r>
+          </w:p>
+        </w:tc>
+        <w:tc>
+          <w:tcPr>
+            <w:tcW w:w="1566" w:type="dxa"/>
+          </w:tcPr>
+          <w:p>
+            <w:r>
+              <w:t>2.7 V</w:t>
+            </w:r>
+          </w:p>
+        </w:tc>
+      </w:tr>
+    </w:tbl>
+    <w:p/>
+    <w:p>
+      <w:r>
+        <w:t xml:space="preserve">If we consider changing the </w:t>
+      </w:r>
+      <w:r>
+        <w:t>VS-10ETF12THM3</w:t>
+      </w:r>
+      <w:r>
+        <w:t xml:space="preserve"> diode with </w:t>
+      </w:r>
+      <w:r>
+        <w:t>R502__10</w:t>
+      </w:r>
+      <w:r>
+        <w:t xml:space="preserve"> diode to increase rated current, we </w:t>
+      </w:r>
+      <w:r>
+        <w:t xml:space="preserve">will also increase reverse recovery time and forward voltage. With </w:t>
+      </w:r>
+      <w:r>
+        <w:t>higher forward voltage, and same average current drawn, we will observe more dissipated power from the diode</w:t>
+      </w:r>
+      <w:r>
+        <w:t>, almost doubles. Consequently,</w:t>
+      </w:r>
+      <w:r>
+        <w:t xml:space="preserve"> we will have a power-wise less efficient design. </w:t>
+      </w:r>
+      <w:r>
+        <w:t>Also,</w:t>
+      </w:r>
+      <w:r>
+        <w:t xml:space="preserve"> if we were using this diode with high frequencies, </w:t>
+      </w:r>
+      <w:r>
+        <w:t xml:space="preserve">3.75 times </w:t>
+      </w:r>
+      <w:r>
+        <w:t>greater</w:t>
+      </w:r>
+      <w:r>
+        <w:t xml:space="preserve"> </w:t>
+      </w:r>
+      <w:r>
+        <w:t>reverse recovery time will be undesired</w:t>
+      </w:r>
+      <w:r>
+        <w:t xml:space="preserve">. </w:t>
+      </w:r>
+    </w:p>
+    <w:p>
+      <w:r>
+        <w:t>On the other hand, this might be the issue</w:t>
+      </w:r>
+      <w:r>
+        <w:t xml:space="preserve">. </w:t>
+      </w:r>
+      <w:r>
+        <w:t xml:space="preserve">Over-engineering a </w:t>
+      </w:r>
+      <w:r>
+        <w:t xml:space="preserve">diode can be </w:t>
+      </w:r>
+      <w:r>
+        <w:t xml:space="preserve">unnecessarily expensive. </w:t>
+      </w:r>
+      <w:r>
+        <w:t xml:space="preserve">From the </w:t>
+      </w:r>
+      <w:proofErr w:type="spellStart"/>
+      <w:r>
+        <w:t>Digikey</w:t>
+      </w:r>
+      <w:proofErr w:type="spellEnd"/>
+      <w:r>
+        <w:t xml:space="preserve"> website, we saw that </w:t>
+      </w:r>
+      <w:r>
+        <w:t>NTE5860</w:t>
+      </w:r>
+      <w:r>
+        <w:t xml:space="preserve"> is almost </w:t>
+      </w:r>
+      <w:r>
+        <w:t>6</w:t>
+      </w:r>
+      <w:r>
+        <w:t xml:space="preserve"> times </w:t>
+      </w:r>
+      <w:r>
+        <w:t xml:space="preserve">of the </w:t>
+      </w:r>
+      <w:r>
+        <w:t>BYV29-500</w:t>
+      </w:r>
+      <w:r>
+        <w:t xml:space="preserve">, while both has the same </w:t>
+      </w:r>
+      <w:r>
+        <w:t>rated current.</w:t>
+      </w:r>
+      <w:r>
+        <w:t xml:space="preserve"> </w:t>
+      </w:r>
+      <w:r>
+        <w:t>(</w:t>
+      </w:r>
+      <w:r>
+        <w:t>1.08-6.19 dollars)</w:t>
+      </w:r>
+      <w:r>
+        <w:t xml:space="preserve">. Another problem might be the size and volume of the </w:t>
+      </w:r>
+      <w:r>
+        <w:t xml:space="preserve">diode. </w:t>
+      </w:r>
+      <w:r>
+        <w:t>Again,</w:t>
+      </w:r>
+      <w:r>
+        <w:t xml:space="preserve"> between the two diodes we just mentioned, NTE</w:t>
+      </w:r>
+      <w:r>
+        <w:t>5860 is a much bigger screw type diode</w:t>
+      </w:r>
+      <w:r>
+        <w:t xml:space="preserve"> while </w:t>
+      </w:r>
+      <w:r>
+        <w:t>BYV29-500</w:t>
+      </w:r>
+      <w:r>
+        <w:t xml:space="preserve"> is 10 mm wide.</w:t>
+      </w:r>
+    </w:p>
+    <w:p>
+      <w:r>
+        <w:t xml:space="preserve">In </w:t>
+      </w:r>
+      <w:r>
+        <w:t xml:space="preserve">the </w:t>
+      </w:r>
+      <w:r>
+        <w:t>end, over</w:t>
+      </w:r>
+      <w:r>
+        <w:t>-engineering a characteristic of a diode without considering other characteristics might cause more harm than good</w:t>
+      </w:r>
+      <w:r>
+        <w:t>, or no good at all</w:t>
+      </w:r>
+      <w:r>
+        <w:t xml:space="preserve">. An engineer should assess all the </w:t>
+      </w:r>
+      <w:r>
+        <w:t xml:space="preserve">gains and losses of a design choice and </w:t>
+      </w:r>
+      <w:r>
+        <w:t>choose accordingly.</w:t>
+      </w:r>
+    </w:p>
     <w:p/>
     <w:sectPr>
       <w:pgSz w:w="12240" w:h="15840"/>
@@ -890,6 +4847,242 @@
     </w:sectPr>
   </w:body>
 </w:document>
+</file>
+
+<file path=word/numbering.xml><?xml version="1.0" encoding="utf-8"?>
+<w:numbering xmlns:wpc="http://schemas.microsoft.com/office/word/2010/wordprocessingCanvas" xmlns:cx="http://schemas.microsoft.com/office/drawing/2014/chartex" xmlns:cx1="http://schemas.microsoft.com/office/drawing/2015/9/8/chartex" xmlns:cx2="http://schemas.microsoft.com/office/drawing/2015/10/21/chartex" xmlns:cx3="http://schemas.microsoft.com/office/drawing/2016/5/9/chartex" xmlns:cx4="http://schemas.microsoft.com/office/drawing/2016/5/10/chartex" xmlns:cx5="http://schemas.microsoft.com/office/drawing/2016/5/11/chartex" xmlns:cx6="http://schemas.microsoft.com/office/drawing/2016/5/12/chartex" xmlns:cx7="http://schemas.microsoft.com/office/drawing/2016/5/13/chartex" xmlns:cx8="http://schemas.microsoft.com/office/drawing/2016/5/14/chartex" xmlns:mc="http://schemas.openxmlformats.org/markup-compatibility/2006" xmlns:aink="http://schemas.microsoft.com/office/drawing/2016/ink" xmlns:am3d="http://schemas.microsoft.com/office/drawing/2017/model3d" xmlns:o="urn:schemas-microsoft-com:office:office" xmlns:r="http://schemas.openxmlformats.org/officeDocument/2006/relationships" xmlns:m="http://schemas.openxmlformats.org/officeDocument/2006/math" xmlns:v="urn:schemas-microsoft-com:vml" xmlns:wp14="http://schemas.microsoft.com/office/word/2010/wordprocessingDrawing" xmlns:wp="http://schemas.openxmlformats.org/drawingml/2006/wordprocessingDrawing" xmlns:w10="urn:schemas-microsoft-com:office:word" xmlns:w="http://schemas.openxmlformats.org/wordprocessingml/2006/main" xmlns:w14="http://schemas.microsoft.com/office/word/2010/wordml" xmlns:w15="http://schemas.microsoft.com/office/word/2012/wordml" xmlns:w16cex="http://schemas.microsoft.com/office/word/2018/wordml/cex" xmlns:w16cid="http://schemas.microsoft.com/office/word/2016/wordml/cid" xmlns:w16="http://schemas.microsoft.com/office/word/2018/wordml" xmlns:w16sdtdh="http://schemas.microsoft.com/office/word/2020/wordml/sdtdatahash" xmlns:w16se="http://schemas.microsoft.com/office/word/2015/wordml/symex" xmlns:wpg="http://schemas.microsoft.com/office/word/2010/wordprocessingGroup" xmlns:wpi="http://schemas.microsoft.com/office/word/2010/wordprocessingInk" xmlns:wne="http://schemas.microsoft.com/office/word/2006/wordml" xmlns:wps="http://schemas.microsoft.com/office/word/2010/wordprocessingShape" mc:Ignorable="w14 w15 w16se w16cid w16 w16cex w16sdtdh wp14">
+  <w:abstractNum w:abstractNumId="0" w15:restartNumberingAfterBreak="0">
+    <w:nsid w:val="67DA712A"/>
+    <w:multiLevelType w:val="multilevel"/>
+    <w:tmpl w:val="65F84D8A"/>
+    <w:lvl w:ilvl="0">
+      <w:numFmt w:val="decimal"/>
+      <w:lvlText w:val="%1"/>
+      <w:lvlJc w:val="left"/>
+      <w:pPr>
+        <w:ind w:left="384" w:hanging="384"/>
+      </w:pPr>
+      <w:rPr>
+        <w:rFonts w:hint="default"/>
+      </w:rPr>
+    </w:lvl>
+    <w:lvl w:ilvl="1">
+      <w:start w:val="77"/>
+      <w:numFmt w:val="decimalZero"/>
+      <w:lvlText w:val="%1.%2"/>
+      <w:lvlJc w:val="left"/>
+      <w:pPr>
+        <w:ind w:left="384" w:hanging="384"/>
+      </w:pPr>
+      <w:rPr>
+        <w:rFonts w:hint="default"/>
+      </w:rPr>
+    </w:lvl>
+    <w:lvl w:ilvl="2">
+      <w:start w:val="1"/>
+      <w:numFmt w:val="decimal"/>
+      <w:lvlText w:val="%1.%2.%3"/>
+      <w:lvlJc w:val="left"/>
+      <w:pPr>
+        <w:ind w:left="720" w:hanging="720"/>
+      </w:pPr>
+      <w:rPr>
+        <w:rFonts w:hint="default"/>
+      </w:rPr>
+    </w:lvl>
+    <w:lvl w:ilvl="3">
+      <w:start w:val="1"/>
+      <w:numFmt w:val="decimal"/>
+      <w:lvlText w:val="%1.%2.%3.%4"/>
+      <w:lvlJc w:val="left"/>
+      <w:pPr>
+        <w:ind w:left="720" w:hanging="720"/>
+      </w:pPr>
+      <w:rPr>
+        <w:rFonts w:hint="default"/>
+      </w:rPr>
+    </w:lvl>
+    <w:lvl w:ilvl="4">
+      <w:start w:val="1"/>
+      <w:numFmt w:val="decimal"/>
+      <w:lvlText w:val="%1.%2.%3.%4.%5"/>
+      <w:lvlJc w:val="left"/>
+      <w:pPr>
+        <w:ind w:left="1080" w:hanging="1080"/>
+      </w:pPr>
+      <w:rPr>
+        <w:rFonts w:hint="default"/>
+      </w:rPr>
+    </w:lvl>
+    <w:lvl w:ilvl="5">
+      <w:start w:val="1"/>
+      <w:numFmt w:val="decimal"/>
+      <w:lvlText w:val="%1.%2.%3.%4.%5.%6"/>
+      <w:lvlJc w:val="left"/>
+      <w:pPr>
+        <w:ind w:left="1080" w:hanging="1080"/>
+      </w:pPr>
+      <w:rPr>
+        <w:rFonts w:hint="default"/>
+      </w:rPr>
+    </w:lvl>
+    <w:lvl w:ilvl="6">
+      <w:start w:val="1"/>
+      <w:numFmt w:val="decimal"/>
+      <w:lvlText w:val="%1.%2.%3.%4.%5.%6.%7"/>
+      <w:lvlJc w:val="left"/>
+      <w:pPr>
+        <w:ind w:left="1440" w:hanging="1440"/>
+      </w:pPr>
+      <w:rPr>
+        <w:rFonts w:hint="default"/>
+      </w:rPr>
+    </w:lvl>
+    <w:lvl w:ilvl="7">
+      <w:start w:val="1"/>
+      <w:numFmt w:val="decimal"/>
+      <w:lvlText w:val="%1.%2.%3.%4.%5.%6.%7.%8"/>
+      <w:lvlJc w:val="left"/>
+      <w:pPr>
+        <w:ind w:left="1440" w:hanging="1440"/>
+      </w:pPr>
+      <w:rPr>
+        <w:rFonts w:hint="default"/>
+      </w:rPr>
+    </w:lvl>
+    <w:lvl w:ilvl="8">
+      <w:start w:val="1"/>
+      <w:numFmt w:val="decimal"/>
+      <w:lvlText w:val="%1.%2.%3.%4.%5.%6.%7.%8.%9"/>
+      <w:lvlJc w:val="left"/>
+      <w:pPr>
+        <w:ind w:left="1440" w:hanging="1440"/>
+      </w:pPr>
+      <w:rPr>
+        <w:rFonts w:hint="default"/>
+      </w:rPr>
+    </w:lvl>
+  </w:abstractNum>
+  <w:abstractNum w:abstractNumId="1" w15:restartNumberingAfterBreak="0">
+    <w:nsid w:val="77BA7CDE"/>
+    <w:multiLevelType w:val="multilevel"/>
+    <w:tmpl w:val="8A101E0C"/>
+    <w:lvl w:ilvl="0">
+      <w:start w:val="1"/>
+      <w:numFmt w:val="decimal"/>
+      <w:lvlText w:val="%1"/>
+      <w:lvlJc w:val="left"/>
+      <w:pPr>
+        <w:ind w:left="444" w:hanging="444"/>
+      </w:pPr>
+      <w:rPr>
+        <w:rFonts w:hint="default"/>
+      </w:rPr>
+    </w:lvl>
+    <w:lvl w:ilvl="1">
+      <w:start w:val="1"/>
+      <w:numFmt w:val="decimalZero"/>
+      <w:lvlText w:val="%1.%2"/>
+      <w:lvlJc w:val="left"/>
+      <w:pPr>
+        <w:ind w:left="444" w:hanging="444"/>
+      </w:pPr>
+      <w:rPr>
+        <w:rFonts w:hint="default"/>
+      </w:rPr>
+    </w:lvl>
+    <w:lvl w:ilvl="2">
+      <w:start w:val="1"/>
+      <w:numFmt w:val="decimal"/>
+      <w:lvlText w:val="%1.%2.%3"/>
+      <w:lvlJc w:val="left"/>
+      <w:pPr>
+        <w:ind w:left="720" w:hanging="720"/>
+      </w:pPr>
+      <w:rPr>
+        <w:rFonts w:hint="default"/>
+      </w:rPr>
+    </w:lvl>
+    <w:lvl w:ilvl="3">
+      <w:start w:val="1"/>
+      <w:numFmt w:val="decimal"/>
+      <w:lvlText w:val="%1.%2.%3.%4"/>
+      <w:lvlJc w:val="left"/>
+      <w:pPr>
+        <w:ind w:left="720" w:hanging="720"/>
+      </w:pPr>
+      <w:rPr>
+        <w:rFonts w:hint="default"/>
+      </w:rPr>
+    </w:lvl>
+    <w:lvl w:ilvl="4">
+      <w:start w:val="1"/>
+      <w:numFmt w:val="decimal"/>
+      <w:lvlText w:val="%1.%2.%3.%4.%5"/>
+      <w:lvlJc w:val="left"/>
+      <w:pPr>
+        <w:ind w:left="1080" w:hanging="1080"/>
+      </w:pPr>
+      <w:rPr>
+        <w:rFonts w:hint="default"/>
+      </w:rPr>
+    </w:lvl>
+    <w:lvl w:ilvl="5">
+      <w:start w:val="1"/>
+      <w:numFmt w:val="decimal"/>
+      <w:lvlText w:val="%1.%2.%3.%4.%5.%6"/>
+      <w:lvlJc w:val="left"/>
+      <w:pPr>
+        <w:ind w:left="1080" w:hanging="1080"/>
+      </w:pPr>
+      <w:rPr>
+        <w:rFonts w:hint="default"/>
+      </w:rPr>
+    </w:lvl>
+    <w:lvl w:ilvl="6">
+      <w:start w:val="1"/>
+      <w:numFmt w:val="decimal"/>
+      <w:lvlText w:val="%1.%2.%3.%4.%5.%6.%7"/>
+      <w:lvlJc w:val="left"/>
+      <w:pPr>
+        <w:ind w:left="1440" w:hanging="1440"/>
+      </w:pPr>
+      <w:rPr>
+        <w:rFonts w:hint="default"/>
+      </w:rPr>
+    </w:lvl>
+    <w:lvl w:ilvl="7">
+      <w:start w:val="1"/>
+      <w:numFmt w:val="decimal"/>
+      <w:lvlText w:val="%1.%2.%3.%4.%5.%6.%7.%8"/>
+      <w:lvlJc w:val="left"/>
+      <w:pPr>
+        <w:ind w:left="1440" w:hanging="1440"/>
+      </w:pPr>
+      <w:rPr>
+        <w:rFonts w:hint="default"/>
+      </w:rPr>
+    </w:lvl>
+    <w:lvl w:ilvl="8">
+      <w:start w:val="1"/>
+      <w:numFmt w:val="decimal"/>
+      <w:lvlText w:val="%1.%2.%3.%4.%5.%6.%7.%8.%9"/>
+      <w:lvlJc w:val="left"/>
+      <w:pPr>
+        <w:ind w:left="1440" w:hanging="1440"/>
+      </w:pPr>
+      <w:rPr>
+        <w:rFonts w:hint="default"/>
+      </w:rPr>
+    </w:lvl>
+  </w:abstractNum>
+  <w:num w:numId="1">
+    <w:abstractNumId w:val="1"/>
+  </w:num>
+  <w:num w:numId="2">
+    <w:abstractNumId w:val="0"/>
+  </w:num>
+</w:numbering>
 </file>
 
 <file path=word/styles.xml><?xml version="1.0" encoding="utf-8"?>
@@ -1337,6 +5530,17 @@
       </w:tblBorders>
     </w:tblPr>
   </w:style>
+  <w:style w:type="paragraph" w:styleId="ListParagraph">
+    <w:name w:val="List Paragraph"/>
+    <w:basedOn w:val="Normal"/>
+    <w:uiPriority w:val="34"/>
+    <w:qFormat/>
+    <w:rsid w:val="00B25F11"/>
+    <w:pPr>
+      <w:ind w:left="720"/>
+      <w:contextualSpacing/>
+    </w:pPr>
+  </w:style>
 </w:styles>
 </file>
 

</xml_diff>